<commit_message>
quick update order of deliverables, then update approved schedule to reflect that
</commit_message>
<xml_diff>
--- a/Design_Docs/FX Alarm Final Project Proposal.docx
+++ b/Design_Docs/FX Alarm Final Project Proposal.docx
@@ -1245,10 +1245,12 @@
       <w:r>
         <w:t>Minimum Viable Product (MVP not most valuable player but Most Valuable Professional also)</w:t>
       </w:r>
-      <w:r>
-        <w:t>:</w:t>
-      </w:r>
       <w:bookmarkEnd w:id="0"/>
+    </w:p>
+    <w:p>
+      <w:r>
+        <w:t>The following MVP should be worked on in the following order of deliverables:</w:t>
+      </w:r>
     </w:p>
     <w:p>
       <w:pPr>
@@ -1284,8 +1286,28 @@
         </w:numPr>
       </w:pPr>
       <w:r>
+        <w:t>Data module based on the use case model</w:t>
+      </w:r>
+      <w:r>
+        <w:t>, this includes the paired unit test module in the event we have a regression to fix</w:t>
+      </w:r>
+      <w:r>
+        <w:t>.</w:t>
+      </w:r>
+    </w:p>
+    <w:p>
+      <w:pPr>
+        <w:pStyle w:val="ListParagraph"/>
+        <w:numPr>
+          <w:ilvl w:val="0"/>
+          <w:numId w:val="4"/>
+        </w:numPr>
+      </w:pPr>
+      <w:r>
         <w:t>Data harvest module:</w:t>
       </w:r>
+      <w:bookmarkStart w:id="3" w:name="_GoBack"/>
+      <w:bookmarkEnd w:id="3"/>
     </w:p>
     <w:p>
       <w:pPr>
@@ -1296,13 +1318,7 @@
         </w:numPr>
       </w:pPr>
       <w:r>
-        <w:t>One python module based on a python imitation of the data</w:t>
-      </w:r>
-      <w:r>
-        <w:t>, this includes the paired unit test module in the event we have a regression to fix</w:t>
-      </w:r>
-      <w:r>
-        <w:t>.</w:t>
+        <w:t>One python module based on a python imitation of the data, this includes the paired unit test module in the event we have a regression to fix.</w:t>
       </w:r>
     </w:p>
     <w:p>
@@ -1314,52 +1330,22 @@
         </w:numPr>
       </w:pPr>
       <w:r>
-        <w:t>One python module based on a completed, accessible, verified http data pipe time permitting</w:t>
-      </w:r>
-      <w:r>
-        <w:t>, this includes the paired unit test module in the event we have a regression to fix</w:t>
-      </w:r>
-      <w:r>
-        <w:t>.</w:t>
-      </w:r>
-    </w:p>
-    <w:p>
-      <w:pPr>
-        <w:pStyle w:val="ListParagraph"/>
-        <w:numPr>
-          <w:ilvl w:val="0"/>
-          <w:numId w:val="4"/>
-        </w:numPr>
-      </w:pPr>
-      <w:r>
-        <w:t>Data module based on the use case model</w:t>
-      </w:r>
-      <w:r>
-        <w:t>, this includes the paired unit test module in the event we have a regression to fix</w:t>
-      </w:r>
-      <w:r>
-        <w:t>.</w:t>
+        <w:t>One python module based on a completed, accessible, verified http data pipe time permitting, this includes the paired unit test module in the event we have a regression to fix.</w:t>
       </w:r>
     </w:p>
     <w:p>
       <w:pPr>
         <w:pStyle w:val="Heading1"/>
       </w:pPr>
-      <w:bookmarkStart w:id="3" w:name="_Toc450197893"/>
+      <w:bookmarkStart w:id="4" w:name="_Toc450197893"/>
       <w:r>
         <w:lastRenderedPageBreak/>
-        <w:t>Website Data Source (</w:t>
-      </w:r>
-      <w:r>
-        <w:t>Data Driven</w:t>
-      </w:r>
-      <w:r>
-        <w:t>) Strategy Steps</w:t>
+        <w:t>Website Data Source (Data Driven) Strategy Steps</w:t>
       </w:r>
       <w:r>
         <w:t>:</w:t>
       </w:r>
-      <w:bookmarkEnd w:id="3"/>
+      <w:bookmarkEnd w:id="4"/>
     </w:p>
     <w:p>
       <w:pPr>
@@ -1419,7 +1405,7 @@
       <w:pPr>
         <w:pStyle w:val="Heading1"/>
       </w:pPr>
-      <w:bookmarkStart w:id="4" w:name="_Toc450197894"/>
+      <w:bookmarkStart w:id="5" w:name="_Toc450197894"/>
       <w:r>
         <w:t>Follow-Up Work</w:t>
       </w:r>
@@ -1429,7 +1415,7 @@
       <w:r>
         <w:t>:</w:t>
       </w:r>
-      <w:bookmarkEnd w:id="4"/>
+      <w:bookmarkEnd w:id="5"/>
     </w:p>
     <w:p>
       <w:pPr>
@@ -1496,8 +1482,8 @@
       <w:r>
         <w:t xml:space="preserve">Module - </w:t>
       </w:r>
-      <w:bookmarkStart w:id="5" w:name="OLE_LINK12"/>
-      <w:bookmarkStart w:id="6" w:name="OLE_LINK13"/>
+      <w:bookmarkStart w:id="6" w:name="OLE_LINK12"/>
+      <w:bookmarkStart w:id="7" w:name="OLE_LINK13"/>
       <w:r>
         <w:t>Trade E</w:t>
       </w:r>
@@ -1507,8 +1493,8 @@
       <w:r>
         <w:t>Program/API</w:t>
       </w:r>
-      <w:bookmarkEnd w:id="5"/>
       <w:bookmarkEnd w:id="6"/>
+      <w:bookmarkEnd w:id="7"/>
     </w:p>
     <w:p>
       <w:pPr>
@@ -1538,11 +1524,11 @@
       <w:pPr>
         <w:pStyle w:val="Heading1"/>
       </w:pPr>
-      <w:bookmarkStart w:id="7" w:name="_Toc450197895"/>
+      <w:bookmarkStart w:id="8" w:name="_Toc450197895"/>
       <w:r>
         <w:t>Project Goal:</w:t>
       </w:r>
-      <w:bookmarkEnd w:id="7"/>
+      <w:bookmarkEnd w:id="8"/>
     </w:p>
     <w:p>
       <w:pPr>
@@ -1574,24 +1560,24 @@
       <w:pPr>
         <w:pStyle w:val="Heading1"/>
       </w:pPr>
-      <w:bookmarkStart w:id="8" w:name="_Toc450197896"/>
+      <w:bookmarkStart w:id="9" w:name="_Toc450197896"/>
       <w:r>
         <w:t>FX Alarm Final Project – Specific Modules</w:t>
       </w:r>
-      <w:bookmarkEnd w:id="8"/>
+      <w:bookmarkEnd w:id="9"/>
     </w:p>
     <w:p>
       <w:pPr>
         <w:pStyle w:val="Heading2"/>
       </w:pPr>
-      <w:bookmarkStart w:id="9" w:name="_Toc450197897"/>
+      <w:bookmarkStart w:id="10" w:name="_Toc450197897"/>
       <w:r>
         <w:t>Module - Interface with FX website</w:t>
       </w:r>
       <w:r>
         <w:t xml:space="preserve"> Data Source</w:t>
       </w:r>
-      <w:bookmarkEnd w:id="9"/>
+      <w:bookmarkEnd w:id="10"/>
     </w:p>
     <w:p>
       <w:r>
@@ -1669,11 +1655,11 @@
       <w:pPr>
         <w:pStyle w:val="Heading2"/>
       </w:pPr>
-      <w:bookmarkStart w:id="10" w:name="_Toc450197898"/>
+      <w:bookmarkStart w:id="11" w:name="_Toc450197898"/>
       <w:r>
         <w:t>Test Module - Interface with FX website</w:t>
       </w:r>
-      <w:bookmarkEnd w:id="10"/>
+      <w:bookmarkEnd w:id="11"/>
     </w:p>
     <w:p>
       <w:r>
@@ -1684,11 +1670,11 @@
       <w:pPr>
         <w:pStyle w:val="Heading2"/>
       </w:pPr>
-      <w:bookmarkStart w:id="11" w:name="_Toc450197899"/>
+      <w:bookmarkStart w:id="12" w:name="_Toc450197899"/>
       <w:r>
         <w:t>Module - Xslt data harvest</w:t>
       </w:r>
-      <w:bookmarkEnd w:id="11"/>
+      <w:bookmarkEnd w:id="12"/>
     </w:p>
     <w:p>
       <w:r>
@@ -1708,13 +1694,13 @@
       <w:r>
         <w:t xml:space="preserve">The tool I remembered using last was at the command line that accepted a sample XML or HTML marked up language document, and produced the associated best rules-matched stylesheet transform document such as &gt;xsd.exe </w:t>
       </w:r>
-      <w:bookmarkStart w:id="12" w:name="OLE_LINK3"/>
-      <w:bookmarkStart w:id="13" w:name="OLE_LINK4"/>
+      <w:bookmarkStart w:id="13" w:name="OLE_LINK3"/>
+      <w:bookmarkStart w:id="14" w:name="OLE_LINK4"/>
       <w:r>
         <w:t>html_data_sample.html</w:t>
       </w:r>
-      <w:bookmarkEnd w:id="12"/>
       <w:bookmarkEnd w:id="13"/>
+      <w:bookmarkEnd w:id="14"/>
       <w:r>
         <w:t xml:space="preserve"> then outputted the document html_data_sample.xlt as the transform rules document.</w:t>
       </w:r>
@@ -1728,7 +1714,7 @@
       <w:pPr>
         <w:pStyle w:val="Heading2"/>
       </w:pPr>
-      <w:bookmarkStart w:id="14" w:name="_Toc450197900"/>
+      <w:bookmarkStart w:id="15" w:name="_Toc450197900"/>
       <w:r>
         <w:t xml:space="preserve">Test Module - Xslt </w:t>
       </w:r>
@@ -1738,7 +1724,7 @@
       <w:r>
         <w:t>module</w:t>
       </w:r>
-      <w:bookmarkEnd w:id="14"/>
+      <w:bookmarkEnd w:id="15"/>
     </w:p>
     <w:p>
       <w:r>
@@ -1754,11 +1740,11 @@
       <w:pPr>
         <w:pStyle w:val="Heading2"/>
       </w:pPr>
-      <w:bookmarkStart w:id="15" w:name="_Toc450197901"/>
+      <w:bookmarkStart w:id="16" w:name="_Toc450197901"/>
       <w:r>
         <w:t>Module - Data credentials and configuration</w:t>
       </w:r>
-      <w:bookmarkEnd w:id="15"/>
+      <w:bookmarkEnd w:id="16"/>
     </w:p>
     <w:p>
       <w:r>
@@ -1823,7 +1809,7 @@
       <w:pPr>
         <w:pStyle w:val="Heading2"/>
       </w:pPr>
-      <w:bookmarkStart w:id="16" w:name="_Toc450197902"/>
+      <w:bookmarkStart w:id="17" w:name="_Toc450197902"/>
       <w:r>
         <w:t xml:space="preserve">Test </w:t>
       </w:r>
@@ -1833,7 +1819,7 @@
       <w:r>
         <w:t xml:space="preserve"> module</w:t>
       </w:r>
-      <w:bookmarkEnd w:id="16"/>
+      <w:bookmarkEnd w:id="17"/>
     </w:p>
     <w:p>
       <w:r>
@@ -1844,7 +1830,7 @@
       <w:pPr>
         <w:pStyle w:val="Heading2"/>
       </w:pPr>
-      <w:bookmarkStart w:id="17" w:name="_Toc450197903"/>
+      <w:bookmarkStart w:id="18" w:name="_Toc450197903"/>
       <w:r>
         <w:t xml:space="preserve">Module/Test Module - Data harvest configuration </w:t>
       </w:r>
@@ -1854,7 +1840,7 @@
       <w:r>
         <w:t>page</w:t>
       </w:r>
-      <w:bookmarkEnd w:id="17"/>
+      <w:bookmarkEnd w:id="18"/>
     </w:p>
     <w:p>
       <w:r>
@@ -1875,29 +1861,29 @@
       <w:pPr>
         <w:pStyle w:val="Heading2"/>
       </w:pPr>
-      <w:bookmarkStart w:id="18" w:name="_Toc450197904"/>
-      <w:bookmarkStart w:id="19" w:name="OLE_LINK8"/>
+      <w:bookmarkStart w:id="19" w:name="_Toc450197904"/>
+      <w:bookmarkStart w:id="20" w:name="OLE_LINK8"/>
       <w:r>
         <w:t>Module/</w:t>
       </w:r>
-      <w:bookmarkStart w:id="20" w:name="OLE_LINK1"/>
-      <w:bookmarkStart w:id="21" w:name="OLE_LINK2"/>
+      <w:bookmarkStart w:id="21" w:name="OLE_LINK1"/>
+      <w:bookmarkStart w:id="22" w:name="OLE_LINK2"/>
       <w:r>
         <w:t>Test Module</w:t>
       </w:r>
+      <w:bookmarkEnd w:id="21"/>
+      <w:bookmarkEnd w:id="22"/>
+      <w:r>
+        <w:t xml:space="preserve"> - Trade </w:t>
+      </w:r>
+      <w:r>
+        <w:t xml:space="preserve">module </w:t>
+      </w:r>
+      <w:r>
+        <w:t>configuration page</w:t>
+      </w:r>
+      <w:bookmarkEnd w:id="19"/>
       <w:bookmarkEnd w:id="20"/>
-      <w:bookmarkEnd w:id="21"/>
-      <w:r>
-        <w:t xml:space="preserve"> - Trade </w:t>
-      </w:r>
-      <w:r>
-        <w:t xml:space="preserve">module </w:t>
-      </w:r>
-      <w:r>
-        <w:t>configuration page</w:t>
-      </w:r>
-      <w:bookmarkEnd w:id="18"/>
-      <w:bookmarkEnd w:id="19"/>
     </w:p>
     <w:p>
       <w:r>
@@ -1928,16 +1914,16 @@
       <w:pPr>
         <w:pStyle w:val="Heading2"/>
       </w:pPr>
-      <w:bookmarkStart w:id="22" w:name="_Toc450197905"/>
-      <w:bookmarkStart w:id="23" w:name="OLE_LINK7"/>
+      <w:bookmarkStart w:id="23" w:name="_Toc450197905"/>
+      <w:bookmarkStart w:id="24" w:name="OLE_LINK7"/>
       <w:r>
         <w:t>Module - Email template configuration</w:t>
       </w:r>
       <w:r>
         <w:t xml:space="preserve"> html notice</w:t>
       </w:r>
-      <w:bookmarkEnd w:id="22"/>
       <w:bookmarkEnd w:id="23"/>
+      <w:bookmarkEnd w:id="24"/>
     </w:p>
     <w:p>
       <w:r>
@@ -1956,8 +1942,8 @@
       <w:pPr>
         <w:pStyle w:val="Heading2"/>
       </w:pPr>
-      <w:bookmarkStart w:id="24" w:name="_Toc450197906"/>
-      <w:bookmarkStart w:id="25" w:name="OLE_LINK9"/>
+      <w:bookmarkStart w:id="25" w:name="_Toc450197906"/>
+      <w:bookmarkStart w:id="26" w:name="OLE_LINK9"/>
       <w:r>
         <w:t>Module</w:t>
       </w:r>
@@ -1973,8 +1959,8 @@
       <w:r>
         <w:t xml:space="preserve"> notice generation</w:t>
       </w:r>
-      <w:bookmarkEnd w:id="24"/>
       <w:bookmarkEnd w:id="25"/>
+      <w:bookmarkEnd w:id="26"/>
     </w:p>
     <w:p>
       <w:r>
@@ -1995,8 +1981,8 @@
       <w:pPr>
         <w:pStyle w:val="Heading2"/>
       </w:pPr>
-      <w:bookmarkStart w:id="26" w:name="_Toc450197907"/>
-      <w:bookmarkStart w:id="27" w:name="OLE_LINK10"/>
+      <w:bookmarkStart w:id="27" w:name="_Toc450197907"/>
+      <w:bookmarkStart w:id="28" w:name="OLE_LINK10"/>
       <w:r>
         <w:t>Module - Trade E</w:t>
       </w:r>
@@ -2009,8 +1995,8 @@
       <w:r>
         <w:t>rogram/</w:t>
       </w:r>
-      <w:bookmarkEnd w:id="26"/>
       <w:bookmarkEnd w:id="27"/>
+      <w:bookmarkEnd w:id="28"/>
       <w:r>
         <w:t>API</w:t>
       </w:r>
@@ -2034,8 +2020,8 @@
       <w:pPr>
         <w:pStyle w:val="Heading2"/>
       </w:pPr>
-      <w:bookmarkStart w:id="28" w:name="_Toc450197908"/>
-      <w:bookmarkStart w:id="29" w:name="OLE_LINK11"/>
+      <w:bookmarkStart w:id="29" w:name="_Toc450197908"/>
+      <w:bookmarkStart w:id="30" w:name="OLE_LINK11"/>
       <w:r>
         <w:lastRenderedPageBreak/>
         <w:t xml:space="preserve">Test Module - </w:t>
@@ -2049,13 +2035,11 @@
       <w:r>
         <w:t xml:space="preserve">xecution </w:t>
       </w:r>
-      <w:bookmarkEnd w:id="28"/>
       <w:bookmarkEnd w:id="29"/>
+      <w:bookmarkEnd w:id="30"/>
       <w:r>
         <w:t>Program/API</w:t>
       </w:r>
-      <w:bookmarkStart w:id="30" w:name="_GoBack"/>
-      <w:bookmarkEnd w:id="30"/>
     </w:p>
     <w:p>
       <w:r>
@@ -3509,7 +3493,7 @@
 </file>
 
 <file path=customXml/itemProps1.xml><?xml version="1.0" encoding="utf-8"?>
-<ds:datastoreItem xmlns:ds="http://schemas.openxmlformats.org/officeDocument/2006/customXml" ds:itemID="{7B25A939-FDDC-402B-AB2A-510697D6E65B}">
+<ds:datastoreItem xmlns:ds="http://schemas.openxmlformats.org/officeDocument/2006/customXml" ds:itemID="{3F7FCF92-E0D9-48A4-A030-3FFC44D64610}">
   <ds:schemaRefs>
     <ds:schemaRef ds:uri="http://schemas.openxmlformats.org/officeDocument/2006/bibliography"/>
   </ds:schemaRefs>

</xml_diff>

<commit_message>
updated design docs for approval
</commit_message>
<xml_diff>
--- a/Design_Docs/FX Alarm Final Project Proposal.docx
+++ b/Design_Docs/FX Alarm Final Project Proposal.docx
@@ -40,7 +40,12 @@
             <w:pStyle w:val="TOCHeading"/>
           </w:pPr>
           <w:r>
-            <w:t>Contents</w:t>
+            <w:t>Conten</w:t>
+          </w:r>
+          <w:bookmarkStart w:id="0" w:name="_GoBack"/>
+          <w:bookmarkEnd w:id="0"/>
+          <w:r>
+            <w:t>ts</w:t>
           </w:r>
         </w:p>
         <w:p>
@@ -63,13 +68,13 @@
           <w:r>
             <w:fldChar w:fldCharType="separate"/>
           </w:r>
-          <w:hyperlink w:anchor="_Toc450197892" w:history="1">
+          <w:hyperlink w:anchor="_Toc450545025" w:history="1">
             <w:r>
               <w:rPr>
                 <w:rStyle w:val="Hyperlink"/>
                 <w:noProof/>
               </w:rPr>
-              <w:t>Minimum Viable Product (MVP not most valuable player but Most Valuable Professional also):</w:t>
+              <w:t>Minimum Viable Product (MVP not most valuable player but Most Valuable Professional also)</w:t>
             </w:r>
             <w:r>
               <w:rPr>
@@ -90,7 +95,7 @@
                 <w:noProof/>
                 <w:webHidden/>
               </w:rPr>
-              <w:instrText xml:space="preserve"> PAGEREF _Toc450197892 \h </w:instrText>
+              <w:instrText xml:space="preserve"> PAGEREF _Toc450545025 \h </w:instrText>
             </w:r>
             <w:r>
               <w:rPr>
@@ -132,7 +137,7 @@
               <w:noProof/>
             </w:rPr>
           </w:pPr>
-          <w:hyperlink w:anchor="_Toc450197893" w:history="1">
+          <w:hyperlink w:anchor="_Toc450545026" w:history="1">
             <w:r>
               <w:rPr>
                 <w:rStyle w:val="Hyperlink"/>
@@ -159,7 +164,7 @@
                 <w:noProof/>
                 <w:webHidden/>
               </w:rPr>
-              <w:instrText xml:space="preserve"> PAGEREF _Toc450197893 \h </w:instrText>
+              <w:instrText xml:space="preserve"> PAGEREF _Toc450545026 \h </w:instrText>
             </w:r>
             <w:r>
               <w:rPr>
@@ -201,7 +206,7 @@
               <w:noProof/>
             </w:rPr>
           </w:pPr>
-          <w:hyperlink w:anchor="_Toc450197894" w:history="1">
+          <w:hyperlink w:anchor="_Toc450545027" w:history="1">
             <w:r>
               <w:rPr>
                 <w:rStyle w:val="Hyperlink"/>
@@ -228,7 +233,7 @@
                 <w:noProof/>
                 <w:webHidden/>
               </w:rPr>
-              <w:instrText xml:space="preserve"> PAGEREF _Toc450197894 \h </w:instrText>
+              <w:instrText xml:space="preserve"> PAGEREF _Toc450545027 \h </w:instrText>
             </w:r>
             <w:r>
               <w:rPr>
@@ -270,7 +275,7 @@
               <w:noProof/>
             </w:rPr>
           </w:pPr>
-          <w:hyperlink w:anchor="_Toc450197895" w:history="1">
+          <w:hyperlink w:anchor="_Toc450545028" w:history="1">
             <w:r>
               <w:rPr>
                 <w:rStyle w:val="Hyperlink"/>
@@ -297,7 +302,7 @@
                 <w:noProof/>
                 <w:webHidden/>
               </w:rPr>
-              <w:instrText xml:space="preserve"> PAGEREF _Toc450197895 \h </w:instrText>
+              <w:instrText xml:space="preserve"> PAGEREF _Toc450545028 \h </w:instrText>
             </w:r>
             <w:r>
               <w:rPr>
@@ -339,13 +344,13 @@
               <w:noProof/>
             </w:rPr>
           </w:pPr>
-          <w:hyperlink w:anchor="_Toc450197896" w:history="1">
+          <w:hyperlink w:anchor="_Toc450545029" w:history="1">
             <w:r>
               <w:rPr>
                 <w:rStyle w:val="Hyperlink"/>
                 <w:noProof/>
               </w:rPr>
-              <w:t>FX Alarm Final Project – Specific Modules</w:t>
+              <w:t>FX Alarm Final Project – Specific Module Deliverables for Minimum Viable Product sprint</w:t>
             </w:r>
             <w:r>
               <w:rPr>
@@ -366,7 +371,7 @@
                 <w:noProof/>
                 <w:webHidden/>
               </w:rPr>
-              <w:instrText xml:space="preserve"> PAGEREF _Toc450197896 \h </w:instrText>
+              <w:instrText xml:space="preserve"> PAGEREF _Toc450545029 \h </w:instrText>
             </w:r>
             <w:r>
               <w:rPr>
@@ -386,7 +391,7 @@
                 <w:noProof/>
                 <w:webHidden/>
               </w:rPr>
-              <w:t>2</w:t>
+              <w:t>3</w:t>
             </w:r>
             <w:r>
               <w:rPr>
@@ -408,7 +413,7 @@
               <w:noProof/>
             </w:rPr>
           </w:pPr>
-          <w:hyperlink w:anchor="_Toc450197897" w:history="1">
+          <w:hyperlink w:anchor="_Toc450545030" w:history="1">
             <w:r>
               <w:rPr>
                 <w:rStyle w:val="Hyperlink"/>
@@ -435,7 +440,7 @@
                 <w:noProof/>
                 <w:webHidden/>
               </w:rPr>
-              <w:instrText xml:space="preserve"> PAGEREF _Toc450197897 \h </w:instrText>
+              <w:instrText xml:space="preserve"> PAGEREF _Toc450545030 \h </w:instrText>
             </w:r>
             <w:r>
               <w:rPr>
@@ -455,7 +460,145 @@
                 <w:noProof/>
                 <w:webHidden/>
               </w:rPr>
-              <w:t>2</w:t>
+              <w:t>3</w:t>
+            </w:r>
+            <w:r>
+              <w:rPr>
+                <w:noProof/>
+                <w:webHidden/>
+              </w:rPr>
+              <w:fldChar w:fldCharType="end"/>
+            </w:r>
+          </w:hyperlink>
+        </w:p>
+        <w:p>
+          <w:pPr>
+            <w:pStyle w:val="TOC3"/>
+            <w:tabs>
+              <w:tab w:val="right" w:leader="dot" w:pos="10070"/>
+            </w:tabs>
+            <w:rPr>
+              <w:rFonts w:eastAsiaTheme="minorEastAsia"/>
+              <w:noProof/>
+            </w:rPr>
+          </w:pPr>
+          <w:hyperlink w:anchor="_Toc450545031" w:history="1">
+            <w:r>
+              <w:rPr>
+                <w:rStyle w:val="Hyperlink"/>
+                <w:noProof/>
+              </w:rPr>
+              <w:t>Rubric Use Case – Harvest Configuration and Turn Harvester On/Off Page</w:t>
+            </w:r>
+            <w:r>
+              <w:rPr>
+                <w:noProof/>
+                <w:webHidden/>
+              </w:rPr>
+              <w:tab/>
+            </w:r>
+            <w:r>
+              <w:rPr>
+                <w:noProof/>
+                <w:webHidden/>
+              </w:rPr>
+              <w:fldChar w:fldCharType="begin"/>
+            </w:r>
+            <w:r>
+              <w:rPr>
+                <w:noProof/>
+                <w:webHidden/>
+              </w:rPr>
+              <w:instrText xml:space="preserve"> PAGEREF _Toc450545031 \h </w:instrText>
+            </w:r>
+            <w:r>
+              <w:rPr>
+                <w:noProof/>
+                <w:webHidden/>
+              </w:rPr>
+            </w:r>
+            <w:r>
+              <w:rPr>
+                <w:noProof/>
+                <w:webHidden/>
+              </w:rPr>
+              <w:fldChar w:fldCharType="separate"/>
+            </w:r>
+            <w:r>
+              <w:rPr>
+                <w:noProof/>
+                <w:webHidden/>
+              </w:rPr>
+              <w:t>3</w:t>
+            </w:r>
+            <w:r>
+              <w:rPr>
+                <w:noProof/>
+                <w:webHidden/>
+              </w:rPr>
+              <w:fldChar w:fldCharType="end"/>
+            </w:r>
+          </w:hyperlink>
+        </w:p>
+        <w:p>
+          <w:pPr>
+            <w:pStyle w:val="TOC3"/>
+            <w:tabs>
+              <w:tab w:val="right" w:leader="dot" w:pos="10070"/>
+            </w:tabs>
+            <w:rPr>
+              <w:rFonts w:eastAsiaTheme="minorEastAsia"/>
+              <w:noProof/>
+            </w:rPr>
+          </w:pPr>
+          <w:hyperlink w:anchor="_Toc450545032" w:history="1">
+            <w:r>
+              <w:rPr>
+                <w:rStyle w:val="Hyperlink"/>
+                <w:noProof/>
+              </w:rPr>
+              <w:t>Rubric Use Case – View Last Harvest Data (for test assistance) and Event Log Page</w:t>
+            </w:r>
+            <w:r>
+              <w:rPr>
+                <w:noProof/>
+                <w:webHidden/>
+              </w:rPr>
+              <w:tab/>
+            </w:r>
+            <w:r>
+              <w:rPr>
+                <w:noProof/>
+                <w:webHidden/>
+              </w:rPr>
+              <w:fldChar w:fldCharType="begin"/>
+            </w:r>
+            <w:r>
+              <w:rPr>
+                <w:noProof/>
+                <w:webHidden/>
+              </w:rPr>
+              <w:instrText xml:space="preserve"> PAGEREF _Toc450545032 \h </w:instrText>
+            </w:r>
+            <w:r>
+              <w:rPr>
+                <w:noProof/>
+                <w:webHidden/>
+              </w:rPr>
+            </w:r>
+            <w:r>
+              <w:rPr>
+                <w:noProof/>
+                <w:webHidden/>
+              </w:rPr>
+              <w:fldChar w:fldCharType="separate"/>
+            </w:r>
+            <w:r>
+              <w:rPr>
+                <w:noProof/>
+                <w:webHidden/>
+              </w:rPr>
+              <w:t>4</w:t>
             </w:r>
             <w:r>
               <w:rPr>
@@ -477,7 +620,7 @@
               <w:noProof/>
             </w:rPr>
           </w:pPr>
-          <w:hyperlink w:anchor="_Toc450197898" w:history="1">
+          <w:hyperlink w:anchor="_Toc450545033" w:history="1">
             <w:r>
               <w:rPr>
                 <w:rStyle w:val="Hyperlink"/>
@@ -504,7 +647,7 @@
                 <w:noProof/>
                 <w:webHidden/>
               </w:rPr>
-              <w:instrText xml:space="preserve"> PAGEREF _Toc450197898 \h </w:instrText>
+              <w:instrText xml:space="preserve"> PAGEREF _Toc450545033 \h </w:instrText>
             </w:r>
             <w:r>
               <w:rPr>
@@ -524,7 +667,7 @@
                 <w:noProof/>
                 <w:webHidden/>
               </w:rPr>
-              <w:t>3</w:t>
+              <w:t>4</w:t>
             </w:r>
             <w:r>
               <w:rPr>
@@ -546,13 +689,13 @@
               <w:noProof/>
             </w:rPr>
           </w:pPr>
-          <w:hyperlink w:anchor="_Toc450197899" w:history="1">
+          <w:hyperlink w:anchor="_Toc450545034" w:history="1">
             <w:r>
               <w:rPr>
                 <w:rStyle w:val="Hyperlink"/>
                 <w:noProof/>
               </w:rPr>
-              <w:t>Module - Xslt data harvest</w:t>
+              <w:t>Module – Xslt/Xml data harvest</w:t>
             </w:r>
             <w:r>
               <w:rPr>
@@ -573,7 +716,7 @@
                 <w:noProof/>
                 <w:webHidden/>
               </w:rPr>
-              <w:instrText xml:space="preserve"> PAGEREF _Toc450197899 \h </w:instrText>
+              <w:instrText xml:space="preserve"> PAGEREF _Toc450545034 \h </w:instrText>
             </w:r>
             <w:r>
               <w:rPr>
@@ -593,7 +736,76 @@
                 <w:noProof/>
                 <w:webHidden/>
               </w:rPr>
-              <w:t>3</w:t>
+              <w:t>4</w:t>
+            </w:r>
+            <w:r>
+              <w:rPr>
+                <w:noProof/>
+                <w:webHidden/>
+              </w:rPr>
+              <w:fldChar w:fldCharType="end"/>
+            </w:r>
+          </w:hyperlink>
+        </w:p>
+        <w:p>
+          <w:pPr>
+            <w:pStyle w:val="TOC3"/>
+            <w:tabs>
+              <w:tab w:val="right" w:leader="dot" w:pos="10070"/>
+            </w:tabs>
+            <w:rPr>
+              <w:rFonts w:eastAsiaTheme="minorEastAsia"/>
+              <w:noProof/>
+            </w:rPr>
+          </w:pPr>
+          <w:hyperlink w:anchor="_Toc450545035" w:history="1">
+            <w:r>
+              <w:rPr>
+                <w:rStyle w:val="Hyperlink"/>
+                <w:noProof/>
+              </w:rPr>
+              <w:t>Data Harvesting Design (Specific Plan)</w:t>
+            </w:r>
+            <w:r>
+              <w:rPr>
+                <w:noProof/>
+                <w:webHidden/>
+              </w:rPr>
+              <w:tab/>
+            </w:r>
+            <w:r>
+              <w:rPr>
+                <w:noProof/>
+                <w:webHidden/>
+              </w:rPr>
+              <w:fldChar w:fldCharType="begin"/>
+            </w:r>
+            <w:r>
+              <w:rPr>
+                <w:noProof/>
+                <w:webHidden/>
+              </w:rPr>
+              <w:instrText xml:space="preserve"> PAGEREF _Toc450545035 \h </w:instrText>
+            </w:r>
+            <w:r>
+              <w:rPr>
+                <w:noProof/>
+                <w:webHidden/>
+              </w:rPr>
+            </w:r>
+            <w:r>
+              <w:rPr>
+                <w:noProof/>
+                <w:webHidden/>
+              </w:rPr>
+              <w:fldChar w:fldCharType="separate"/>
+            </w:r>
+            <w:r>
+              <w:rPr>
+                <w:noProof/>
+                <w:webHidden/>
+              </w:rPr>
+              <w:t>5</w:t>
             </w:r>
             <w:r>
               <w:rPr>
@@ -615,13 +827,13 @@
               <w:noProof/>
             </w:rPr>
           </w:pPr>
-          <w:hyperlink w:anchor="_Toc450197900" w:history="1">
+          <w:hyperlink w:anchor="_Toc450545036" w:history="1">
             <w:r>
               <w:rPr>
                 <w:rStyle w:val="Hyperlink"/>
                 <w:noProof/>
               </w:rPr>
-              <w:t>Test Module - Xslt data harvest module</w:t>
+              <w:t>Test Module – Xslt/Xml data harvest module</w:t>
             </w:r>
             <w:r>
               <w:rPr>
@@ -642,7 +854,7 @@
                 <w:noProof/>
                 <w:webHidden/>
               </w:rPr>
-              <w:instrText xml:space="preserve"> PAGEREF _Toc450197900 \h </w:instrText>
+              <w:instrText xml:space="preserve"> PAGEREF _Toc450545036 \h </w:instrText>
             </w:r>
             <w:r>
               <w:rPr>
@@ -662,7 +874,7 @@
                 <w:noProof/>
                 <w:webHidden/>
               </w:rPr>
-              <w:t>3</w:t>
+              <w:t>6</w:t>
             </w:r>
             <w:r>
               <w:rPr>
@@ -684,7 +896,7 @@
               <w:noProof/>
             </w:rPr>
           </w:pPr>
-          <w:hyperlink w:anchor="_Toc450197901" w:history="1">
+          <w:hyperlink w:anchor="_Toc450545037" w:history="1">
             <w:r>
               <w:rPr>
                 <w:rStyle w:val="Hyperlink"/>
@@ -711,7 +923,7 @@
                 <w:noProof/>
                 <w:webHidden/>
               </w:rPr>
-              <w:instrText xml:space="preserve"> PAGEREF _Toc450197901 \h </w:instrText>
+              <w:instrText xml:space="preserve"> PAGEREF _Toc450545037 \h </w:instrText>
             </w:r>
             <w:r>
               <w:rPr>
@@ -731,7 +943,76 @@
                 <w:noProof/>
                 <w:webHidden/>
               </w:rPr>
-              <w:t>3</w:t>
+              <w:t>6</w:t>
+            </w:r>
+            <w:r>
+              <w:rPr>
+                <w:noProof/>
+                <w:webHidden/>
+              </w:rPr>
+              <w:fldChar w:fldCharType="end"/>
+            </w:r>
+          </w:hyperlink>
+        </w:p>
+        <w:p>
+          <w:pPr>
+            <w:pStyle w:val="TOC3"/>
+            <w:tabs>
+              <w:tab w:val="right" w:leader="dot" w:pos="10070"/>
+            </w:tabs>
+            <w:rPr>
+              <w:rFonts w:eastAsiaTheme="minorEastAsia"/>
+              <w:noProof/>
+            </w:rPr>
+          </w:pPr>
+          <w:hyperlink w:anchor="_Toc450545038" w:history="1">
+            <w:r>
+              <w:rPr>
+                <w:rStyle w:val="Hyperlink"/>
+                <w:noProof/>
+              </w:rPr>
+              <w:t>Data Model for MVP sprint</w:t>
+            </w:r>
+            <w:r>
+              <w:rPr>
+                <w:noProof/>
+                <w:webHidden/>
+              </w:rPr>
+              <w:tab/>
+            </w:r>
+            <w:r>
+              <w:rPr>
+                <w:noProof/>
+                <w:webHidden/>
+              </w:rPr>
+              <w:fldChar w:fldCharType="begin"/>
+            </w:r>
+            <w:r>
+              <w:rPr>
+                <w:noProof/>
+                <w:webHidden/>
+              </w:rPr>
+              <w:instrText xml:space="preserve"> PAGEREF _Toc450545038 \h </w:instrText>
+            </w:r>
+            <w:r>
+              <w:rPr>
+                <w:noProof/>
+                <w:webHidden/>
+              </w:rPr>
+            </w:r>
+            <w:r>
+              <w:rPr>
+                <w:noProof/>
+                <w:webHidden/>
+              </w:rPr>
+              <w:fldChar w:fldCharType="separate"/>
+            </w:r>
+            <w:r>
+              <w:rPr>
+                <w:noProof/>
+                <w:webHidden/>
+              </w:rPr>
+              <w:t>6</w:t>
             </w:r>
             <w:r>
               <w:rPr>
@@ -753,7 +1034,7 @@
               <w:noProof/>
             </w:rPr>
           </w:pPr>
-          <w:hyperlink w:anchor="_Toc450197902" w:history="1">
+          <w:hyperlink w:anchor="_Toc450545039" w:history="1">
             <w:r>
               <w:rPr>
                 <w:rStyle w:val="Hyperlink"/>
@@ -780,7 +1061,7 @@
                 <w:noProof/>
                 <w:webHidden/>
               </w:rPr>
-              <w:instrText xml:space="preserve"> PAGEREF _Toc450197902 \h </w:instrText>
+              <w:instrText xml:space="preserve"> PAGEREF _Toc450545039 \h </w:instrText>
             </w:r>
             <w:r>
               <w:rPr>
@@ -800,7 +1081,7 @@
                 <w:noProof/>
                 <w:webHidden/>
               </w:rPr>
-              <w:t>4</w:t>
+              <w:t>7</w:t>
             </w:r>
             <w:r>
               <w:rPr>
@@ -822,7 +1103,7 @@
               <w:noProof/>
             </w:rPr>
           </w:pPr>
-          <w:hyperlink w:anchor="_Toc450197903" w:history="1">
+          <w:hyperlink w:anchor="_Toc450545040" w:history="1">
             <w:r>
               <w:rPr>
                 <w:rStyle w:val="Hyperlink"/>
@@ -849,7 +1130,7 @@
                 <w:noProof/>
                 <w:webHidden/>
               </w:rPr>
-              <w:instrText xml:space="preserve"> PAGEREF _Toc450197903 \h </w:instrText>
+              <w:instrText xml:space="preserve"> PAGEREF _Toc450545040 \h </w:instrText>
             </w:r>
             <w:r>
               <w:rPr>
@@ -869,7 +1150,76 @@
                 <w:noProof/>
                 <w:webHidden/>
               </w:rPr>
-              <w:t>4</w:t>
+              <w:t>7</w:t>
+            </w:r>
+            <w:r>
+              <w:rPr>
+                <w:noProof/>
+                <w:webHidden/>
+              </w:rPr>
+              <w:fldChar w:fldCharType="end"/>
+            </w:r>
+          </w:hyperlink>
+        </w:p>
+        <w:p>
+          <w:pPr>
+            <w:pStyle w:val="TOC1"/>
+            <w:tabs>
+              <w:tab w:val="right" w:leader="dot" w:pos="10070"/>
+            </w:tabs>
+            <w:rPr>
+              <w:rFonts w:eastAsiaTheme="minorEastAsia"/>
+              <w:noProof/>
+            </w:rPr>
+          </w:pPr>
+          <w:hyperlink w:anchor="_Toc450545041" w:history="1">
+            <w:r>
+              <w:rPr>
+                <w:rStyle w:val="Hyperlink"/>
+                <w:noProof/>
+              </w:rPr>
+              <w:t>Follow-Up Work (Non-deliverables for Minimum Viable Product sprint):</w:t>
+            </w:r>
+            <w:r>
+              <w:rPr>
+                <w:noProof/>
+                <w:webHidden/>
+              </w:rPr>
+              <w:tab/>
+            </w:r>
+            <w:r>
+              <w:rPr>
+                <w:noProof/>
+                <w:webHidden/>
+              </w:rPr>
+              <w:fldChar w:fldCharType="begin"/>
+            </w:r>
+            <w:r>
+              <w:rPr>
+                <w:noProof/>
+                <w:webHidden/>
+              </w:rPr>
+              <w:instrText xml:space="preserve"> PAGEREF _Toc450545041 \h </w:instrText>
+            </w:r>
+            <w:r>
+              <w:rPr>
+                <w:noProof/>
+                <w:webHidden/>
+              </w:rPr>
+            </w:r>
+            <w:r>
+              <w:rPr>
+                <w:noProof/>
+                <w:webHidden/>
+              </w:rPr>
+              <w:fldChar w:fldCharType="separate"/>
+            </w:r>
+            <w:r>
+              <w:rPr>
+                <w:noProof/>
+                <w:webHidden/>
+              </w:rPr>
+              <w:t>7</w:t>
             </w:r>
             <w:r>
               <w:rPr>
@@ -891,7 +1241,7 @@
               <w:noProof/>
             </w:rPr>
           </w:pPr>
-          <w:hyperlink w:anchor="_Toc450197904" w:history="1">
+          <w:hyperlink w:anchor="_Toc450545042" w:history="1">
             <w:r>
               <w:rPr>
                 <w:rStyle w:val="Hyperlink"/>
@@ -918,7 +1268,7 @@
                 <w:noProof/>
                 <w:webHidden/>
               </w:rPr>
-              <w:instrText xml:space="preserve"> PAGEREF _Toc450197904 \h </w:instrText>
+              <w:instrText xml:space="preserve"> PAGEREF _Toc450545042 \h </w:instrText>
             </w:r>
             <w:r>
               <w:rPr>
@@ -938,7 +1288,145 @@
                 <w:noProof/>
                 <w:webHidden/>
               </w:rPr>
-              <w:t>4</w:t>
+              <w:t>7</w:t>
+            </w:r>
+            <w:r>
+              <w:rPr>
+                <w:noProof/>
+                <w:webHidden/>
+              </w:rPr>
+              <w:fldChar w:fldCharType="end"/>
+            </w:r>
+          </w:hyperlink>
+        </w:p>
+        <w:p>
+          <w:pPr>
+            <w:pStyle w:val="TOC3"/>
+            <w:tabs>
+              <w:tab w:val="right" w:leader="dot" w:pos="10070"/>
+            </w:tabs>
+            <w:rPr>
+              <w:rFonts w:eastAsiaTheme="minorEastAsia"/>
+              <w:noProof/>
+            </w:rPr>
+          </w:pPr>
+          <w:hyperlink w:anchor="_Toc450545043" w:history="1">
+            <w:r>
+              <w:rPr>
+                <w:rStyle w:val="Hyperlink"/>
+                <w:noProof/>
+              </w:rPr>
+              <w:t>Rubric Use Case – Trade Configuration and Turn Trading On/Off Page</w:t>
+            </w:r>
+            <w:r>
+              <w:rPr>
+                <w:noProof/>
+                <w:webHidden/>
+              </w:rPr>
+              <w:tab/>
+            </w:r>
+            <w:r>
+              <w:rPr>
+                <w:noProof/>
+                <w:webHidden/>
+              </w:rPr>
+              <w:fldChar w:fldCharType="begin"/>
+            </w:r>
+            <w:r>
+              <w:rPr>
+                <w:noProof/>
+                <w:webHidden/>
+              </w:rPr>
+              <w:instrText xml:space="preserve"> PAGEREF _Toc450545043 \h </w:instrText>
+            </w:r>
+            <w:r>
+              <w:rPr>
+                <w:noProof/>
+                <w:webHidden/>
+              </w:rPr>
+            </w:r>
+            <w:r>
+              <w:rPr>
+                <w:noProof/>
+                <w:webHidden/>
+              </w:rPr>
+              <w:fldChar w:fldCharType="separate"/>
+            </w:r>
+            <w:r>
+              <w:rPr>
+                <w:noProof/>
+                <w:webHidden/>
+              </w:rPr>
+              <w:t>7</w:t>
+            </w:r>
+            <w:r>
+              <w:rPr>
+                <w:noProof/>
+                <w:webHidden/>
+              </w:rPr>
+              <w:fldChar w:fldCharType="end"/>
+            </w:r>
+          </w:hyperlink>
+        </w:p>
+        <w:p>
+          <w:pPr>
+            <w:pStyle w:val="TOC3"/>
+            <w:tabs>
+              <w:tab w:val="right" w:leader="dot" w:pos="10070"/>
+            </w:tabs>
+            <w:rPr>
+              <w:rFonts w:eastAsiaTheme="minorEastAsia"/>
+              <w:noProof/>
+            </w:rPr>
+          </w:pPr>
+          <w:hyperlink w:anchor="_Toc450545044" w:history="1">
+            <w:r>
+              <w:rPr>
+                <w:rStyle w:val="Hyperlink"/>
+                <w:noProof/>
+              </w:rPr>
+              <w:t>Rubric Use Case – View Last Trade Event and Trading Event Log Page</w:t>
+            </w:r>
+            <w:r>
+              <w:rPr>
+                <w:noProof/>
+                <w:webHidden/>
+              </w:rPr>
+              <w:tab/>
+            </w:r>
+            <w:r>
+              <w:rPr>
+                <w:noProof/>
+                <w:webHidden/>
+              </w:rPr>
+              <w:fldChar w:fldCharType="begin"/>
+            </w:r>
+            <w:r>
+              <w:rPr>
+                <w:noProof/>
+                <w:webHidden/>
+              </w:rPr>
+              <w:instrText xml:space="preserve"> PAGEREF _Toc450545044 \h </w:instrText>
+            </w:r>
+            <w:r>
+              <w:rPr>
+                <w:noProof/>
+                <w:webHidden/>
+              </w:rPr>
+            </w:r>
+            <w:r>
+              <w:rPr>
+                <w:noProof/>
+                <w:webHidden/>
+              </w:rPr>
+              <w:fldChar w:fldCharType="separate"/>
+            </w:r>
+            <w:r>
+              <w:rPr>
+                <w:noProof/>
+                <w:webHidden/>
+              </w:rPr>
+              <w:t>7</w:t>
             </w:r>
             <w:r>
               <w:rPr>
@@ -960,7 +1448,7 @@
               <w:noProof/>
             </w:rPr>
           </w:pPr>
-          <w:hyperlink w:anchor="_Toc450197905" w:history="1">
+          <w:hyperlink w:anchor="_Toc450545045" w:history="1">
             <w:r>
               <w:rPr>
                 <w:rStyle w:val="Hyperlink"/>
@@ -987,7 +1475,7 @@
                 <w:noProof/>
                 <w:webHidden/>
               </w:rPr>
-              <w:instrText xml:space="preserve"> PAGEREF _Toc450197905 \h </w:instrText>
+              <w:instrText xml:space="preserve"> PAGEREF _Toc450545045 \h </w:instrText>
             </w:r>
             <w:r>
               <w:rPr>
@@ -1007,7 +1495,7 @@
                 <w:noProof/>
                 <w:webHidden/>
               </w:rPr>
-              <w:t>4</w:t>
+              <w:t>7</w:t>
             </w:r>
             <w:r>
               <w:rPr>
@@ -1029,7 +1517,7 @@
               <w:noProof/>
             </w:rPr>
           </w:pPr>
-          <w:hyperlink w:anchor="_Toc450197906" w:history="1">
+          <w:hyperlink w:anchor="_Toc450545046" w:history="1">
             <w:r>
               <w:rPr>
                 <w:rStyle w:val="Hyperlink"/>
@@ -1056,7 +1544,7 @@
                 <w:noProof/>
                 <w:webHidden/>
               </w:rPr>
-              <w:instrText xml:space="preserve"> PAGEREF _Toc450197906 \h </w:instrText>
+              <w:instrText xml:space="preserve"> PAGEREF _Toc450545046 \h </w:instrText>
             </w:r>
             <w:r>
               <w:rPr>
@@ -1076,7 +1564,7 @@
                 <w:noProof/>
                 <w:webHidden/>
               </w:rPr>
-              <w:t>4</w:t>
+              <w:t>7</w:t>
             </w:r>
             <w:r>
               <w:rPr>
@@ -1098,13 +1586,13 @@
               <w:noProof/>
             </w:rPr>
           </w:pPr>
-          <w:hyperlink w:anchor="_Toc450197907" w:history="1">
+          <w:hyperlink w:anchor="_Toc450545047" w:history="1">
             <w:r>
               <w:rPr>
                 <w:rStyle w:val="Hyperlink"/>
                 <w:noProof/>
               </w:rPr>
-              <w:t>Module - Trade execution program/api</w:t>
+              <w:t>Module - Trade Execution Program/API</w:t>
             </w:r>
             <w:r>
               <w:rPr>
@@ -1125,7 +1613,7 @@
                 <w:noProof/>
                 <w:webHidden/>
               </w:rPr>
-              <w:instrText xml:space="preserve"> PAGEREF _Toc450197907 \h </w:instrText>
+              <w:instrText xml:space="preserve"> PAGEREF _Toc450545047 \h </w:instrText>
             </w:r>
             <w:r>
               <w:rPr>
@@ -1145,7 +1633,7 @@
                 <w:noProof/>
                 <w:webHidden/>
               </w:rPr>
-              <w:t>4</w:t>
+              <w:t>8</w:t>
             </w:r>
             <w:r>
               <w:rPr>
@@ -1167,13 +1655,13 @@
               <w:noProof/>
             </w:rPr>
           </w:pPr>
-          <w:hyperlink w:anchor="_Toc450197908" w:history="1">
+          <w:hyperlink w:anchor="_Toc450545048" w:history="1">
             <w:r>
               <w:rPr>
                 <w:rStyle w:val="Hyperlink"/>
                 <w:noProof/>
               </w:rPr>
-              <w:t>Test Module - Trade execution engine</w:t>
+              <w:t>Test Module - Trade Execution Program/API</w:t>
             </w:r>
             <w:r>
               <w:rPr>
@@ -1194,7 +1682,7 @@
                 <w:noProof/>
                 <w:webHidden/>
               </w:rPr>
-              <w:instrText xml:space="preserve"> PAGEREF _Toc450197908 \h </w:instrText>
+              <w:instrText xml:space="preserve"> PAGEREF _Toc450545048 \h </w:instrText>
             </w:r>
             <w:r>
               <w:rPr>
@@ -1214,7 +1702,7 @@
                 <w:noProof/>
                 <w:webHidden/>
               </w:rPr>
-              <w:t>5</w:t>
+              <w:t>8</w:t>
             </w:r>
             <w:r>
               <w:rPr>
@@ -1241,11 +1729,11 @@
       <w:pPr>
         <w:pStyle w:val="Heading1"/>
       </w:pPr>
-      <w:bookmarkStart w:id="0" w:name="_Toc450197892"/>
+      <w:bookmarkStart w:id="1" w:name="_Toc450545025"/>
       <w:r>
         <w:t>Minimum Viable Product (MVP not most valuable player but Most Valuable Professional also)</w:t>
       </w:r>
-      <w:bookmarkEnd w:id="0"/>
+      <w:bookmarkEnd w:id="1"/>
     </w:p>
     <w:p>
       <w:r>
@@ -1261,18 +1749,19 @@
         </w:numPr>
       </w:pPr>
       <w:r>
+        <w:lastRenderedPageBreak/>
         <w:t>Configuration page or pages (website)</w:t>
       </w:r>
       <w:r>
         <w:t xml:space="preserve"> for diagramed use cases laid out, and including one “happy path” to drive forth the development from the front to the backend</w:t>
       </w:r>
-      <w:bookmarkStart w:id="1" w:name="OLE_LINK5"/>
-      <w:bookmarkStart w:id="2" w:name="OLE_LINK6"/>
+      <w:bookmarkStart w:id="2" w:name="OLE_LINK5"/>
+      <w:bookmarkStart w:id="3" w:name="OLE_LINK6"/>
       <w:r>
         <w:t>, this includes the paired unit test module in the event we have a regression to fix</w:t>
       </w:r>
-      <w:bookmarkEnd w:id="1"/>
       <w:bookmarkEnd w:id="2"/>
+      <w:bookmarkEnd w:id="3"/>
       <w:r>
         <w:t>.</w:t>
       </w:r>
@@ -1306,8 +1795,6 @@
       <w:r>
         <w:t>Data harvest module:</w:t>
       </w:r>
-      <w:bookmarkStart w:id="3" w:name="_GoBack"/>
-      <w:bookmarkEnd w:id="3"/>
     </w:p>
     <w:p>
       <w:pPr>
@@ -1337,9 +1824,8 @@
       <w:pPr>
         <w:pStyle w:val="Heading1"/>
       </w:pPr>
-      <w:bookmarkStart w:id="4" w:name="_Toc450197893"/>
-      <w:r>
-        <w:lastRenderedPageBreak/>
+      <w:bookmarkStart w:id="4" w:name="_Toc450545026"/>
+      <w:r>
         <w:t>Website Data Source (Data Driven) Strategy Steps</w:t>
       </w:r>
       <w:r>
@@ -1405,7 +1891,9 @@
       <w:pPr>
         <w:pStyle w:val="Heading1"/>
       </w:pPr>
-      <w:bookmarkStart w:id="5" w:name="_Toc450197894"/>
+      <w:bookmarkStart w:id="5" w:name="OLE_LINK14"/>
+      <w:bookmarkStart w:id="6" w:name="OLE_LINK15"/>
+      <w:bookmarkStart w:id="7" w:name="_Toc450545027"/>
       <w:r>
         <w:t>Follow-Up Work</w:t>
       </w:r>
@@ -1415,8 +1903,10 @@
       <w:r>
         <w:t>:</w:t>
       </w:r>
-      <w:bookmarkEnd w:id="5"/>
-    </w:p>
+      <w:bookmarkEnd w:id="7"/>
+    </w:p>
+    <w:bookmarkEnd w:id="5"/>
+    <w:bookmarkEnd w:id="6"/>
     <w:p>
       <w:pPr>
         <w:pStyle w:val="ListParagraph"/>
@@ -1482,8 +1972,8 @@
       <w:r>
         <w:t xml:space="preserve">Module - </w:t>
       </w:r>
-      <w:bookmarkStart w:id="6" w:name="OLE_LINK12"/>
-      <w:bookmarkStart w:id="7" w:name="OLE_LINK13"/>
+      <w:bookmarkStart w:id="8" w:name="OLE_LINK12"/>
+      <w:bookmarkStart w:id="9" w:name="OLE_LINK13"/>
       <w:r>
         <w:t>Trade E</w:t>
       </w:r>
@@ -1493,8 +1983,8 @@
       <w:r>
         <w:t>Program/API</w:t>
       </w:r>
-      <w:bookmarkEnd w:id="6"/>
-      <w:bookmarkEnd w:id="7"/>
+      <w:bookmarkEnd w:id="8"/>
+      <w:bookmarkEnd w:id="9"/>
     </w:p>
     <w:p>
       <w:pPr>
@@ -1524,11 +2014,11 @@
       <w:pPr>
         <w:pStyle w:val="Heading1"/>
       </w:pPr>
-      <w:bookmarkStart w:id="8" w:name="_Toc450197895"/>
+      <w:bookmarkStart w:id="10" w:name="_Toc450545028"/>
       <w:r>
         <w:t>Project Goal:</w:t>
       </w:r>
-      <w:bookmarkEnd w:id="8"/>
+      <w:bookmarkEnd w:id="10"/>
     </w:p>
     <w:p>
       <w:pPr>
@@ -1560,24 +2050,31 @@
       <w:pPr>
         <w:pStyle w:val="Heading1"/>
       </w:pPr>
-      <w:bookmarkStart w:id="9" w:name="_Toc450197896"/>
-      <w:r>
-        <w:t>FX Alarm Final Project – Specific Modules</w:t>
-      </w:r>
-      <w:bookmarkEnd w:id="9"/>
+      <w:bookmarkStart w:id="11" w:name="_Toc450545029"/>
+      <w:r>
+        <w:lastRenderedPageBreak/>
+        <w:t>FX Alarm Final Project – Specific Module</w:t>
+      </w:r>
+      <w:r>
+        <w:t xml:space="preserve"> D</w:t>
+      </w:r>
+      <w:r>
+        <w:t>eliverables for Minimum Viable Product sprint</w:t>
+      </w:r>
+      <w:bookmarkEnd w:id="11"/>
     </w:p>
     <w:p>
       <w:pPr>
         <w:pStyle w:val="Heading2"/>
       </w:pPr>
-      <w:bookmarkStart w:id="10" w:name="_Toc450197897"/>
+      <w:bookmarkStart w:id="12" w:name="_Toc450545030"/>
       <w:r>
         <w:t>Module - Interface with FX website</w:t>
       </w:r>
       <w:r>
         <w:t xml:space="preserve"> Data Source</w:t>
       </w:r>
-      <w:bookmarkEnd w:id="10"/>
+      <w:bookmarkEnd w:id="12"/>
     </w:p>
     <w:p>
       <w:r>
@@ -1639,84 +2136,1152 @@
     </w:p>
     <w:p>
       <w:r>
+        <w:t>There are two Python importable module able to do this either the bit more light weight requests module, or the Django module/project template itself – this is still to be determined also.</w:t>
+      </w:r>
+    </w:p>
+    <w:p>
+      <w:pPr>
+        <w:pStyle w:val="Heading3"/>
+      </w:pPr>
+      <w:bookmarkStart w:id="13" w:name="OLE_LINK18"/>
+      <w:bookmarkStart w:id="14" w:name="OLE_LINK19"/>
+      <w:bookmarkStart w:id="15" w:name="_Toc450545031"/>
+      <w:r>
+        <w:t>Rubric Use Case – Harvest Configuration and Turn Harvester On/Off Page</w:t>
+      </w:r>
+      <w:bookmarkEnd w:id="15"/>
+    </w:p>
+    <w:p>
+      <w:r>
+        <w:t>A configuration itself consists of the 8 currencies that you see in Figure 1. Each of the currencies are paired off with the other 7 currencies that form 28 currency pairs we trade in these 8 currency groups.</w:t>
+      </w:r>
+    </w:p>
+    <w:p>
+      <w:r>
+        <w:t xml:space="preserve">The following </w:t>
+      </w:r>
+      <w:r>
+        <w:t>C# WPF/</w:t>
+      </w:r>
+      <w:r>
+        <w:t>XAML user interface mockup</w:t>
+      </w:r>
+      <w:r>
+        <w:t xml:space="preserve"> on .NET v4.5</w:t>
+      </w:r>
+      <w:r>
+        <w:t xml:space="preserve"> was designed </w:t>
+      </w:r>
+      <w:r>
+        <w:t xml:space="preserve">by me </w:t>
+      </w:r>
+      <w:r>
+        <w:t>as a prior approach to solving this problem:</w:t>
+      </w:r>
+    </w:p>
+    <w:p>
+      <w:pPr>
+        <w:keepNext/>
+      </w:pPr>
+      <w:r>
+        <w:rPr>
+          <w:noProof/>
+        </w:rPr>
+        <w:drawing>
+          <wp:inline distT="0" distB="0" distL="0" distR="0" wp14:anchorId="1528F354" wp14:editId="5F0B8800">
+            <wp:extent cx="6391275" cy="3265805"/>
+            <wp:effectExtent l="0" t="0" r="9525" b="0"/>
+            <wp:docPr id="4" name="Picture 4"/>
+            <wp:cNvGraphicFramePr>
+              <a:graphicFrameLocks xmlns:a="http://schemas.openxmlformats.org/drawingml/2006/main" noChangeAspect="1"/>
+            </wp:cNvGraphicFramePr>
+            <a:graphic xmlns:a="http://schemas.openxmlformats.org/drawingml/2006/main">
+              <a:graphicData uri="http://schemas.openxmlformats.org/drawingml/2006/picture">
+                <pic:pic xmlns:pic="http://schemas.openxmlformats.org/drawingml/2006/picture">
+                  <pic:nvPicPr>
+                    <pic:cNvPr id="0" name="Picture 3"/>
+                    <pic:cNvPicPr>
+                      <a:picLocks noChangeAspect="1" noChangeArrowheads="1"/>
+                    </pic:cNvPicPr>
+                  </pic:nvPicPr>
+                  <pic:blipFill>
+                    <a:blip r:embed="rId8">
+                      <a:extLst>
+                        <a:ext uri="{28A0092B-C50C-407E-A947-70E740481C1C}">
+                          <a14:useLocalDpi xmlns:a14="http://schemas.microsoft.com/office/drawing/2010/main" val="0"/>
+                        </a:ext>
+                      </a:extLst>
+                    </a:blip>
+                    <a:srcRect/>
+                    <a:stretch>
+                      <a:fillRect/>
+                    </a:stretch>
+                  </pic:blipFill>
+                  <pic:spPr bwMode="auto">
+                    <a:xfrm>
+                      <a:off x="0" y="0"/>
+                      <a:ext cx="6391275" cy="3265805"/>
+                    </a:xfrm>
+                    <a:prstGeom prst="rect">
+                      <a:avLst/>
+                    </a:prstGeom>
+                    <a:noFill/>
+                    <a:ln>
+                      <a:noFill/>
+                    </a:ln>
+                  </pic:spPr>
+                </pic:pic>
+              </a:graphicData>
+            </a:graphic>
+          </wp:inline>
+        </w:drawing>
+      </w:r>
+    </w:p>
+    <w:p>
+      <w:pPr>
+        <w:pStyle w:val="Caption"/>
+        <w:rPr>
+          <w:noProof/>
+        </w:rPr>
+      </w:pPr>
+      <w:r>
+        <w:t xml:space="preserve">Figure </w:t>
+      </w:r>
+      <w:r>
+        <w:fldChar w:fldCharType="begin"/>
+      </w:r>
+      <w:r>
+        <w:instrText xml:space="preserve"> SEQ Figure \* ARABIC </w:instrText>
+      </w:r>
+      <w:r>
+        <w:fldChar w:fldCharType="separate"/>
+      </w:r>
+      <w:r>
+        <w:rPr>
+          <w:noProof/>
+        </w:rPr>
+        <w:t>1</w:t>
+      </w:r>
+      <w:r>
+        <w:fldChar w:fldCharType="end"/>
+      </w:r>
+      <w:r>
+        <w:rPr>
+          <w:noProof/>
+        </w:rPr>
+        <w:t xml:space="preserve"> Prior UI Mockup for Configuration Page</w:t>
+      </w:r>
+    </w:p>
+    <w:p>
+      <w:r>
         <w:lastRenderedPageBreak/>
-        <w:t>There are two Python importable module able to do this either the bit more light weight requests module, or the Django module/project template itself – this is still to be determined also.</w:t>
-      </w:r>
-    </w:p>
-    <w:p>
-      <w:r>
-        <w:t xml:space="preserve">The only technical challenge currently foreseeable on this module is if the login or active session logic were to stop working – hence regularly checking this will be important. </w:t>
-      </w:r>
-      <w:r>
-        <w:t>The website the module is interfacing with may become part of the secure credentials data table later in the data module.</w:t>
-      </w:r>
-    </w:p>
-    <w:p>
-      <w:pPr>
-        <w:pStyle w:val="Heading2"/>
-      </w:pPr>
-      <w:bookmarkStart w:id="11" w:name="_Toc450197898"/>
-      <w:r>
-        <w:t>Test Module - Interface with FX website</w:t>
-      </w:r>
-      <w:bookmarkEnd w:id="11"/>
-    </w:p>
-    <w:p>
-      <w:r>
-        <w:t>Testing this module should be straight forward, but actual test criteria for this module is not yet determined as these requirements still may change depending on what module is imported to my website interface module to do this.</w:t>
-      </w:r>
-    </w:p>
-    <w:p>
-      <w:pPr>
-        <w:pStyle w:val="Heading2"/>
-      </w:pPr>
-      <w:bookmarkStart w:id="12" w:name="_Toc450197899"/>
-      <w:r>
-        <w:t>Module - Xslt data harvest</w:t>
-      </w:r>
-      <w:bookmarkEnd w:id="12"/>
-    </w:p>
-    <w:p>
-      <w:r>
-        <w:t xml:space="preserve">This module will be </w:t>
-      </w:r>
-      <w:r>
-        <w:t>responsible for doing the actual heavy lifting of gathering the html parse-able data</w:t>
-      </w:r>
-      <w:r>
-        <w:t xml:space="preserve"> through the use of a XSLT style sheet transform python object such as the lxml module or similar python, or language api. Needless to say my use of actual xslt is rusty at best, but I do remember well that certain tools provided by .NET or other open source tool are able to accept an html document of repeated document object model (DOM) embedded sheet data that repeats over and over again in the same pattern – can be gathered from the embedded html repeated markup through tag/element matching and extract the readable data to another form such as an internal data structure we have gone over like List or Dictionary in python. The data could also simply be written out to another source for safe keeping</w:t>
+        <w:t>As you can see, many elements of this user interface should be reused going into HTML5, CSS3, and JavaScript that I know I should have said earlier</w:t>
       </w:r>
       <w:r>
         <w:t>.</w:t>
       </w:r>
     </w:p>
     <w:p>
-      <w:r>
-        <w:t xml:space="preserve">The tool I remembered using last was at the command line that accepted a sample XML or HTML marked up language document, and produced the associated best rules-matched stylesheet transform document such as &gt;xsd.exe </w:t>
-      </w:r>
-      <w:bookmarkStart w:id="13" w:name="OLE_LINK3"/>
-      <w:bookmarkStart w:id="14" w:name="OLE_LINK4"/>
-      <w:r>
-        <w:t>html_data_sample.html</w:t>
+      <w:pPr>
+        <w:pStyle w:val="ListParagraph"/>
+        <w:numPr>
+          <w:ilvl w:val="0"/>
+          <w:numId w:val="7"/>
+        </w:numPr>
+      </w:pPr>
+      <w:r>
+        <w:t>For sure we need the login control with the option to save the login.</w:t>
+      </w:r>
+    </w:p>
+    <w:p>
+      <w:pPr>
+        <w:pStyle w:val="ListParagraph"/>
+        <w:numPr>
+          <w:ilvl w:val="0"/>
+          <w:numId w:val="7"/>
+        </w:numPr>
+      </w:pPr>
+      <w:r>
+        <w:t>We’ll need a drop-down box for selection of the website we</w:t>
+      </w:r>
+      <w:r>
+        <w:t xml:space="preserve"> reading data from, and has one item for now until later versions.</w:t>
+      </w:r>
+    </w:p>
+    <w:p>
+      <w:pPr>
+        <w:pStyle w:val="ListParagraph"/>
+        <w:numPr>
+          <w:ilvl w:val="0"/>
+          <w:numId w:val="7"/>
+        </w:numPr>
+      </w:pPr>
+      <w:r>
+        <w:t>Also let’s plan on an Enable/Disable control so we know for sure when the engine is off and not harvesting from the server side execution page.</w:t>
+      </w:r>
+    </w:p>
+    <w:p>
+      <w:pPr>
+        <w:pStyle w:val="ListParagraph"/>
+        <w:numPr>
+          <w:ilvl w:val="0"/>
+          <w:numId w:val="7"/>
+        </w:numPr>
+      </w:pPr>
+      <w:r>
+        <w:t>We will need the ability to select a currency group, an individual currency pair</w:t>
+      </w:r>
+      <w:r>
+        <w:t>,</w:t>
+      </w:r>
+      <w:r>
+        <w:t xml:space="preserve"> or select pairs in a group.</w:t>
+      </w:r>
+      <w:r>
+        <w:t xml:space="preserve"> This should later be saved also with the associated credentials and a unique configuration ID for selecting or dele</w:t>
+      </w:r>
+      <w:r>
+        <w:t>ting that configuration for later runs.</w:t>
+      </w:r>
+    </w:p>
+    <w:p>
+      <w:pPr>
+        <w:pStyle w:val="ListParagraph"/>
+        <w:numPr>
+          <w:ilvl w:val="0"/>
+          <w:numId w:val="7"/>
+        </w:numPr>
+      </w:pPr>
+      <w:r>
+        <w:t>The data Currency Threshold and Indiv. Pair Threshold slider bars are still the gold standard, and are needed in determining strength or weakness. 0.26% is the minimum acceleration value on a session.</w:t>
+      </w:r>
+    </w:p>
+    <w:p>
+      <w:pPr>
+        <w:pStyle w:val="ListParagraph"/>
+        <w:numPr>
+          <w:ilvl w:val="0"/>
+          <w:numId w:val="7"/>
+        </w:numPr>
+      </w:pPr>
+      <w:r>
+        <w:t>The top left graphic will most likely get reused.</w:t>
+      </w:r>
+    </w:p>
+    <w:p>
+      <w:pPr>
+        <w:pStyle w:val="ListParagraph"/>
+        <w:numPr>
+          <w:ilvl w:val="0"/>
+          <w:numId w:val="7"/>
+        </w:numPr>
+      </w:pPr>
+      <w:r>
+        <w:t>The email and alert settings bar should be moved to a different place</w:t>
+      </w:r>
+    </w:p>
+    <w:p>
+      <w:pPr>
+        <w:pStyle w:val="ListParagraph"/>
+        <w:numPr>
+          <w:ilvl w:val="0"/>
+          <w:numId w:val="7"/>
+        </w:numPr>
+      </w:pPr>
+      <w:r>
+        <w:t>The right side section of this user interface mockup used for viewing a separate URL should be removed</w:t>
+      </w:r>
+      <w:r>
+        <w:t>, and replaced with an Event Log Page that we’ll need per the next section.</w:t>
+      </w:r>
+    </w:p>
+    <w:p>
+      <w:pPr>
+        <w:pStyle w:val="Heading3"/>
+      </w:pPr>
+      <w:bookmarkStart w:id="16" w:name="_Toc450545032"/>
+      <w:r>
+        <w:t>Rubric Use Case – View Last Harvest Data (for test assistance) and Event Log Page</w:t>
       </w:r>
       <w:bookmarkEnd w:id="13"/>
       <w:bookmarkEnd w:id="14"/>
+      <w:bookmarkEnd w:id="16"/>
+    </w:p>
+    <w:p>
+      <w:r>
+        <w:t>This web page will need to be kept simple because it’s only purpose will be to function as an Event(s) Log Page starting with the most recent data received on a per-configuration basis separated and highlighted for very clear reading along with all other configuration related events that occurred per session/day.</w:t>
+      </w:r>
+      <w:r>
+        <w:t xml:space="preserve"> It should have a scroll bar for more easy reading and event line selecting and copying.</w:t>
+      </w:r>
+    </w:p>
+    <w:p>
+      <w:r>
+        <w:t xml:space="preserve">The only technical challenge currently foreseeable on this module is if the login or active session logic were to stop working – hence regularly checking this will be important. </w:t>
+      </w:r>
+      <w:r>
+        <w:t>The website the module is interfacing with may become part of the secure credentials data table later in the data module.</w:t>
+      </w:r>
+    </w:p>
+    <w:p>
+      <w:pPr>
+        <w:pStyle w:val="Heading2"/>
+      </w:pPr>
+      <w:bookmarkStart w:id="17" w:name="_Toc450545033"/>
+      <w:r>
+        <w:t>Test Module - Interface with FX website</w:t>
+      </w:r>
+      <w:bookmarkEnd w:id="17"/>
+    </w:p>
+    <w:p>
+      <w:r>
+        <w:t>Testing this module should be straight forward, but actual test criteria for this module is not yet determined as these requirements still may change depending on what module is imported to my website interface module to do this.</w:t>
+      </w:r>
+    </w:p>
+    <w:p>
+      <w:pPr>
+        <w:pStyle w:val="Heading2"/>
+      </w:pPr>
+      <w:bookmarkStart w:id="18" w:name="_Toc450545034"/>
+      <w:r>
+        <w:t xml:space="preserve">Module </w:t>
+      </w:r>
+      <w:r>
+        <w:t>–</w:t>
+      </w:r>
+      <w:r>
+        <w:t xml:space="preserve"> Xslt</w:t>
+      </w:r>
+      <w:r>
+        <w:t>/Xml</w:t>
+      </w:r>
+      <w:r>
+        <w:t xml:space="preserve"> data harvest</w:t>
+      </w:r>
+      <w:bookmarkEnd w:id="18"/>
+    </w:p>
+    <w:p>
+      <w:r>
+        <w:t xml:space="preserve">This module will be </w:t>
+      </w:r>
+      <w:r>
+        <w:t>responsible for doing the actual heavy lifting of gathering the html parse-able data</w:t>
+      </w:r>
+      <w:r>
+        <w:t xml:space="preserve"> through the use of a XSLT style sheet transform python object such as the lxml module or similar python, or language api. Needless to say my use of actual xslt is rusty at best, but I do remember well that certain tools provided by .NET or other open source tool are able to accept an html document of repeated document object model (DOM) embedded sheet data that repeats over and over again in the same pattern – can be gathered from the embedded html repeated markup through tag/element matching and extract the readable data to another form such as an internal data structure we have gone over like List or Dictionary in python. The data could also simply be written out to another source for safe keeping</w:t>
+      </w:r>
+      <w:r>
+        <w:t>.</w:t>
+      </w:r>
+    </w:p>
+    <w:p>
+      <w:r>
+        <w:t xml:space="preserve">The tool I remembered using last was at the command line that accepted a sample XML or HTML marked up language document, and produced the associated best rules-matched stylesheet transform document such as &gt;xsd.exe </w:t>
+      </w:r>
+      <w:bookmarkStart w:id="19" w:name="OLE_LINK3"/>
+      <w:bookmarkStart w:id="20" w:name="OLE_LINK4"/>
+      <w:r>
+        <w:t>html_data_sample.html</w:t>
+      </w:r>
+      <w:bookmarkEnd w:id="19"/>
+      <w:bookmarkEnd w:id="20"/>
       <w:r>
         <w:t xml:space="preserve"> then outputted the document html_data_sample.xlt as the transform rules document.</w:t>
       </w:r>
     </w:p>
     <w:p>
-      <w:r>
-        <w:t>The technical challenge for me in this module is that transforming the data a form I can use in python must be solved – how this is to take place is part of this module’s challenge.</w:t>
+      <w:pPr>
+        <w:pStyle w:val="Heading3"/>
+      </w:pPr>
+      <w:bookmarkStart w:id="21" w:name="_Toc450545035"/>
+      <w:r>
+        <w:lastRenderedPageBreak/>
+        <w:t>Data Harvesting Design (Specific Plan)</w:t>
+      </w:r>
+      <w:bookmarkEnd w:id="21"/>
+    </w:p>
+    <w:p>
+      <w:r>
+        <w:t>Thanks to your exceptional first tutorial of the web inspector tool, we have these captures to look forward to:</w:t>
+      </w:r>
+    </w:p>
+    <w:p>
+      <w:pPr>
+        <w:pStyle w:val="ListParagraph"/>
+        <w:numPr>
+          <w:ilvl w:val="0"/>
+          <w:numId w:val="6"/>
+        </w:numPr>
+      </w:pPr>
+      <w:bookmarkStart w:id="22" w:name="OLE_LINK20"/>
+      <w:bookmarkStart w:id="23" w:name="OLE_LINK21"/>
+      <w:r>
+        <w:t xml:space="preserve">From the http headers request URL ending in </w:t>
+      </w:r>
+      <w:bookmarkStart w:id="24" w:name="OLE_LINK22"/>
+      <w:bookmarkStart w:id="25" w:name="OLE_LINK23"/>
+      <w:r>
+        <w:t>index.php?qc=22</w:t>
+      </w:r>
+      <w:bookmarkEnd w:id="24"/>
+      <w:bookmarkEnd w:id="25"/>
+      <w:r>
+        <w:t>, this is the main data source we have the following screen capture</w:t>
+      </w:r>
+      <w:r>
+        <w:t xml:space="preserve"> under the Network</w:t>
+      </w:r>
+      <w:r>
+        <w:sym w:font="Wingdings" w:char="F0E0"/>
+      </w:r>
+      <w:r>
+        <w:t>Body Http tabs path</w:t>
+      </w:r>
+      <w:r>
+        <w:t xml:space="preserve"> (</w:t>
+      </w:r>
+      <w:bookmarkStart w:id="26" w:name="OLE_LINK26"/>
+      <w:bookmarkStart w:id="27" w:name="OLE_LINK27"/>
+      <w:r>
+        <w:t xml:space="preserve">saved file is </w:t>
+      </w:r>
+      <w:r>
+        <w:t>primary_data_sample.html</w:t>
+      </w:r>
+      <w:bookmarkEnd w:id="26"/>
+      <w:bookmarkEnd w:id="27"/>
+      <w:r>
+        <w:t>)</w:t>
+      </w:r>
+      <w:r>
+        <w:t>:</w:t>
+      </w:r>
+      <w:bookmarkEnd w:id="22"/>
+      <w:bookmarkEnd w:id="23"/>
+    </w:p>
+    <w:p>
+      <w:pPr>
+        <w:pStyle w:val="ListParagraph"/>
+        <w:keepNext/>
+      </w:pPr>
+      <w:r>
+        <w:rPr>
+          <w:noProof/>
+        </w:rPr>
+        <w:drawing>
+          <wp:inline distT="0" distB="0" distL="0" distR="0" wp14:anchorId="69AE8B7B" wp14:editId="6829D24F">
+            <wp:extent cx="5669280" cy="2194560"/>
+            <wp:effectExtent l="0" t="0" r="7620" b="0"/>
+            <wp:docPr id="1" name="Picture 1"/>
+            <wp:cNvGraphicFramePr>
+              <a:graphicFrameLocks xmlns:a="http://schemas.openxmlformats.org/drawingml/2006/main" noChangeAspect="1"/>
+            </wp:cNvGraphicFramePr>
+            <a:graphic xmlns:a="http://schemas.openxmlformats.org/drawingml/2006/main">
+              <a:graphicData uri="http://schemas.openxmlformats.org/drawingml/2006/picture">
+                <pic:pic xmlns:pic="http://schemas.openxmlformats.org/drawingml/2006/picture">
+                  <pic:nvPicPr>
+                    <pic:cNvPr id="0" name="Picture 1"/>
+                    <pic:cNvPicPr>
+                      <a:picLocks noChangeAspect="1" noChangeArrowheads="1"/>
+                    </pic:cNvPicPr>
+                  </pic:nvPicPr>
+                  <pic:blipFill>
+                    <a:blip r:embed="rId9">
+                      <a:extLst>
+                        <a:ext uri="{28A0092B-C50C-407E-A947-70E740481C1C}">
+                          <a14:useLocalDpi xmlns:a14="http://schemas.microsoft.com/office/drawing/2010/main" val="0"/>
+                        </a:ext>
+                      </a:extLst>
+                    </a:blip>
+                    <a:srcRect/>
+                    <a:stretch>
+                      <a:fillRect/>
+                    </a:stretch>
+                  </pic:blipFill>
+                  <pic:spPr bwMode="auto">
+                    <a:xfrm>
+                      <a:off x="0" y="0"/>
+                      <a:ext cx="5669280" cy="2194560"/>
+                    </a:xfrm>
+                    <a:prstGeom prst="rect">
+                      <a:avLst/>
+                    </a:prstGeom>
+                    <a:noFill/>
+                    <a:ln>
+                      <a:noFill/>
+                    </a:ln>
+                  </pic:spPr>
+                </pic:pic>
+              </a:graphicData>
+            </a:graphic>
+          </wp:inline>
+        </w:drawing>
+      </w:r>
+    </w:p>
+    <w:p>
+      <w:pPr>
+        <w:pStyle w:val="Caption"/>
+      </w:pPr>
+      <w:r>
+        <w:t xml:space="preserve">Figure </w:t>
+      </w:r>
+      <w:r>
+        <w:t>2</w:t>
+      </w:r>
+      <w:r>
+        <w:t xml:space="preserve"> Example of Primary Data Source</w:t>
+      </w:r>
+    </w:p>
+    <w:p>
+      <w:pPr>
+        <w:pStyle w:val="ListParagraph"/>
+        <w:numPr>
+          <w:ilvl w:val="0"/>
+          <w:numId w:val="6"/>
+        </w:numPr>
+      </w:pPr>
+      <w:r>
+        <w:t xml:space="preserve">From the http headers request URL ending in </w:t>
+      </w:r>
+      <w:r>
+        <w:t>heatmap.php?group=all</w:t>
+      </w:r>
+      <w:r>
+        <w:t xml:space="preserve">, this is the </w:t>
+      </w:r>
+      <w:r>
+        <w:t>backup</w:t>
+      </w:r>
+      <w:r>
+        <w:t xml:space="preserve"> data source we have the following screen capture under the Network</w:t>
+      </w:r>
+      <w:r>
+        <w:sym w:font="Wingdings" w:char="F0E0"/>
+      </w:r>
+      <w:r>
+        <w:t>Body Http tabs path</w:t>
+      </w:r>
+      <w:r>
+        <w:t xml:space="preserve"> (</w:t>
+      </w:r>
+      <w:r>
+        <w:t xml:space="preserve">saved file is </w:t>
+      </w:r>
+      <w:r>
+        <w:t>backup</w:t>
+      </w:r>
+      <w:r>
+        <w:t>_data_sample.html</w:t>
+      </w:r>
+      <w:r>
+        <w:t>)</w:t>
+      </w:r>
+      <w:r>
+        <w:t>:</w:t>
+      </w:r>
+    </w:p>
+    <w:p>
+      <w:pPr>
+        <w:pStyle w:val="ListParagraph"/>
+        <w:keepNext/>
+      </w:pPr>
+      <w:r>
+        <w:rPr>
+          <w:noProof/>
+        </w:rPr>
+        <w:drawing>
+          <wp:inline distT="0" distB="0" distL="0" distR="0" wp14:anchorId="4EF0F626" wp14:editId="0D1FE00E">
+            <wp:extent cx="6395720" cy="2394585"/>
+            <wp:effectExtent l="0" t="0" r="5080" b="5715"/>
+            <wp:docPr id="2" name="Picture 2"/>
+            <wp:cNvGraphicFramePr>
+              <a:graphicFrameLocks xmlns:a="http://schemas.openxmlformats.org/drawingml/2006/main" noChangeAspect="1"/>
+            </wp:cNvGraphicFramePr>
+            <a:graphic xmlns:a="http://schemas.openxmlformats.org/drawingml/2006/main">
+              <a:graphicData uri="http://schemas.openxmlformats.org/drawingml/2006/picture">
+                <pic:pic xmlns:pic="http://schemas.openxmlformats.org/drawingml/2006/picture">
+                  <pic:nvPicPr>
+                    <pic:cNvPr id="0" name="Picture 2"/>
+                    <pic:cNvPicPr>
+                      <a:picLocks noChangeAspect="1" noChangeArrowheads="1"/>
+                    </pic:cNvPicPr>
+                  </pic:nvPicPr>
+                  <pic:blipFill>
+                    <a:blip r:embed="rId10">
+                      <a:extLst>
+                        <a:ext uri="{28A0092B-C50C-407E-A947-70E740481C1C}">
+                          <a14:useLocalDpi xmlns:a14="http://schemas.microsoft.com/office/drawing/2010/main" val="0"/>
+                        </a:ext>
+                      </a:extLst>
+                    </a:blip>
+                    <a:srcRect/>
+                    <a:stretch>
+                      <a:fillRect/>
+                    </a:stretch>
+                  </pic:blipFill>
+                  <pic:spPr bwMode="auto">
+                    <a:xfrm>
+                      <a:off x="0" y="0"/>
+                      <a:ext cx="6395720" cy="2394585"/>
+                    </a:xfrm>
+                    <a:prstGeom prst="rect">
+                      <a:avLst/>
+                    </a:prstGeom>
+                    <a:noFill/>
+                    <a:ln>
+                      <a:noFill/>
+                    </a:ln>
+                  </pic:spPr>
+                </pic:pic>
+              </a:graphicData>
+            </a:graphic>
+          </wp:inline>
+        </w:drawing>
+      </w:r>
+    </w:p>
+    <w:p>
+      <w:pPr>
+        <w:pStyle w:val="Caption"/>
+        <w:rPr>
+          <w:noProof/>
+        </w:rPr>
+      </w:pPr>
+      <w:r>
+        <w:t xml:space="preserve">Figure </w:t>
+      </w:r>
+      <w:r>
+        <w:t>3</w:t>
+      </w:r>
+      <w:r>
+        <w:rPr>
+          <w:noProof/>
+        </w:rPr>
+        <w:t xml:space="preserve"> Example of Backup Data Source</w:t>
+      </w:r>
+    </w:p>
+    <w:p>
+      <w:r>
+        <w:t xml:space="preserve">Furthermore with the web inspector tool: I made the following observations about the appearance of this data in a live session that may or may not be relevant, and needs help disseminating </w:t>
+      </w:r>
+      <w:r>
+        <w:t xml:space="preserve">and updating </w:t>
+      </w:r>
+      <w:r>
+        <w:t>in further screen/network captures:</w:t>
+      </w:r>
+    </w:p>
+    <w:p>
+      <w:pPr>
+        <w:pStyle w:val="NormalWeb"/>
+        <w:spacing w:before="0" w:beforeAutospacing="0" w:after="0" w:afterAutospacing="0"/>
+        <w:rPr>
+          <w:rFonts w:ascii="Courier New" w:hAnsi="Courier New" w:cs="Courier New"/>
+          <w:color w:val="000000"/>
+          <w:sz w:val="20"/>
+          <w:szCs w:val="20"/>
+        </w:rPr>
+      </w:pPr>
+      <w:r>
+        <w:rPr>
+          <w:rFonts w:ascii="Courier New" w:hAnsi="Courier New" w:cs="Courier New"/>
+          <w:color w:val="000000"/>
+          <w:sz w:val="20"/>
+          <w:szCs w:val="20"/>
+        </w:rPr>
+        <w:t>With this t</w:t>
+      </w:r>
+      <w:r>
+        <w:rPr>
+          <w:rFonts w:ascii="Courier New" w:hAnsi="Courier New" w:cs="Courier New"/>
+          <w:color w:val="000000"/>
+          <w:sz w:val="20"/>
+          <w:szCs w:val="20"/>
+        </w:rPr>
+        <w:t>ool and also the Chrome web inspector</w:t>
+      </w:r>
+      <w:r>
+        <w:rPr>
+          <w:rFonts w:ascii="Courier New" w:hAnsi="Courier New" w:cs="Courier New"/>
+          <w:color w:val="000000"/>
+          <w:sz w:val="20"/>
+          <w:szCs w:val="20"/>
+        </w:rPr>
+        <w:t xml:space="preserve"> tool, I have found that I need to be running a javascript fuction against a session/login cookie only website URL as </w:t>
+      </w:r>
+      <w:r>
+        <w:rPr>
+          <w:rFonts w:ascii="Courier New" w:hAnsi="Courier New" w:cs="Courier New"/>
+          <w:color w:val="000000"/>
+          <w:sz w:val="20"/>
+          <w:szCs w:val="20"/>
+        </w:rPr>
+        <w:t>get_v4.php</w:t>
+      </w:r>
+      <w:r>
+        <w:rPr>
+          <w:rFonts w:ascii="Courier New" w:hAnsi="Courier New" w:cs="Courier New"/>
+          <w:color w:val="000000"/>
+          <w:sz w:val="20"/>
+          <w:szCs w:val="20"/>
+        </w:rPr>
+        <w:t xml:space="preserve"> or </w:t>
+      </w:r>
+      <w:r>
+        <w:rPr>
+          <w:rFonts w:ascii="Courier New" w:hAnsi="Courier New" w:cs="Courier New"/>
+          <w:color w:val="000000"/>
+          <w:sz w:val="20"/>
+          <w:szCs w:val="20"/>
+        </w:rPr>
+        <w:t>index.php?qc=22</w:t>
+      </w:r>
+      <w:r>
+        <w:rPr>
+          <w:rFonts w:ascii="Courier New" w:hAnsi="Courier New" w:cs="Courier New"/>
+          <w:color w:val="000000"/>
+          <w:sz w:val="20"/>
+          <w:szCs w:val="20"/>
+        </w:rPr>
+        <w:t xml:space="preserve"> </w:t>
+      </w:r>
+      <w:r>
+        <w:rPr>
+          <w:rFonts w:ascii="Courier New" w:hAnsi="Courier New" w:cs="Courier New"/>
+          <w:color w:val="000000"/>
+          <w:sz w:val="20"/>
+          <w:szCs w:val="20"/>
+        </w:rPr>
+        <w:t xml:space="preserve">with the </w:t>
+      </w:r>
+      <w:r>
+        <w:rPr>
+          <w:rFonts w:ascii="Courier New" w:hAnsi="Courier New" w:cs="Courier New"/>
+          <w:color w:val="000000"/>
+          <w:sz w:val="20"/>
+          <w:szCs w:val="20"/>
+        </w:rPr>
+        <w:t>following java script</w:t>
+      </w:r>
+      <w:r>
+        <w:rPr>
+          <w:rFonts w:ascii="Courier New" w:hAnsi="Courier New" w:cs="Courier New"/>
+          <w:color w:val="000000"/>
+          <w:sz w:val="20"/>
+          <w:szCs w:val="20"/>
+        </w:rPr>
+        <w:t xml:space="preserve"> function code</w:t>
+      </w:r>
+      <w:r>
+        <w:rPr>
+          <w:rFonts w:ascii="Courier New" w:hAnsi="Courier New" w:cs="Courier New"/>
+          <w:color w:val="000000"/>
+          <w:sz w:val="20"/>
+          <w:szCs w:val="20"/>
+        </w:rPr>
+        <w:t xml:space="preserve"> to get the primary data source</w:t>
+      </w:r>
+      <w:r>
+        <w:rPr>
+          <w:rFonts w:ascii="Courier New" w:hAnsi="Courier New" w:cs="Courier New"/>
+          <w:color w:val="000000"/>
+          <w:sz w:val="20"/>
+          <w:szCs w:val="20"/>
+        </w:rPr>
+        <w:t>:</w:t>
+      </w:r>
+    </w:p>
+    <w:p>
+      <w:pPr>
+        <w:pStyle w:val="NormalWeb"/>
+        <w:spacing w:before="0" w:beforeAutospacing="0" w:after="0" w:afterAutospacing="0"/>
+      </w:pPr>
+      <w:r>
+        <w:rPr>
+          <w:rFonts w:ascii="Courier New" w:hAnsi="Courier New" w:cs="Courier New"/>
+          <w:color w:val="000000"/>
+          <w:sz w:val="20"/>
+          <w:szCs w:val="20"/>
+        </w:rPr>
+        <w:lastRenderedPageBreak/>
+        <w:t xml:space="preserve">&lt;script&gt; </w:t>
+      </w:r>
+    </w:p>
+    <w:p>
+      <w:pPr>
+        <w:pStyle w:val="NormalWeb"/>
+        <w:spacing w:before="0" w:beforeAutospacing="0" w:after="0" w:afterAutospacing="0"/>
+      </w:pPr>
+      <w:r>
+        <w:rPr>
+          <w:rFonts w:ascii="Courier New" w:hAnsi="Courier New" w:cs="Courier New"/>
+          <w:color w:val="000000"/>
+          <w:sz w:val="20"/>
+          <w:szCs w:val="20"/>
+        </w:rPr>
+        <w:t xml:space="preserve">var _x = function( </w:t>
+      </w:r>
+    </w:p>
+    <w:p>
+      <w:pPr>
+        <w:pStyle w:val="NormalWeb"/>
+        <w:spacing w:before="0" w:beforeAutospacing="0" w:after="0" w:afterAutospacing="0"/>
+      </w:pPr>
+      <w:r>
+        <w:rPr>
+          <w:rFonts w:ascii="Courier New" w:hAnsi="Courier New" w:cs="Courier New"/>
+          <w:color w:val="000000"/>
+          <w:sz w:val="20"/>
+          <w:szCs w:val="20"/>
+        </w:rPr>
+        <w:t xml:space="preserve">{ </w:t>
+      </w:r>
+    </w:p>
+    <w:p>
+      <w:pPr>
+        <w:pStyle w:val="NormalWeb"/>
+        <w:spacing w:before="0" w:beforeAutospacing="0" w:after="0" w:afterAutospacing="0"/>
+      </w:pPr>
+      <w:r>
+        <w:rPr>
+          <w:rFonts w:ascii="Courier New" w:hAnsi="Courier New" w:cs="Courier New"/>
+          <w:color w:val="000000"/>
+          <w:sz w:val="20"/>
+          <w:szCs w:val="20"/>
+        </w:rPr>
+        <w:t xml:space="preserve">var form = document.getElementById("acForm"); </w:t>
+      </w:r>
+    </w:p>
+    <w:p>
+      <w:pPr>
+        <w:pStyle w:val="NormalWeb"/>
+        <w:spacing w:before="0" w:beforeAutospacing="0" w:after="0" w:afterAutospacing="0"/>
+      </w:pPr>
+      <w:r>
+        <w:rPr>
+          <w:rFonts w:ascii="Courier New" w:hAnsi="Courier New" w:cs="Courier New"/>
+          <w:color w:val="000000"/>
+          <w:sz w:val="20"/>
+          <w:szCs w:val="20"/>
+        </w:rPr>
+        <w:t xml:space="preserve">form.target = "v4Heatmap"; </w:t>
+      </w:r>
+    </w:p>
+    <w:p>
+      <w:pPr>
+        <w:pStyle w:val="NormalWeb"/>
+        <w:spacing w:before="0" w:beforeAutospacing="0" w:after="0" w:afterAutospacing="0"/>
+      </w:pPr>
+      <w:r>
+        <w:rPr>
+          <w:rFonts w:ascii="Courier New" w:hAnsi="Courier New" w:cs="Courier New"/>
+          <w:color w:val="000000"/>
+          <w:sz w:val="20"/>
+          <w:szCs w:val="20"/>
+        </w:rPr>
+        <w:t xml:space="preserve">form.submit(); </w:t>
+      </w:r>
+    </w:p>
+    <w:p>
+      <w:pPr>
+        <w:pStyle w:val="NormalWeb"/>
+        <w:spacing w:before="0" w:beforeAutospacing="0" w:after="0" w:afterAutospacing="0"/>
+      </w:pPr>
+      <w:r>
+        <w:rPr>
+          <w:rFonts w:ascii="Courier New" w:hAnsi="Courier New" w:cs="Courier New"/>
+          <w:color w:val="000000"/>
+          <w:sz w:val="20"/>
+          <w:szCs w:val="20"/>
+        </w:rPr>
+        <w:t xml:space="preserve">form.parentNode.removeChild(form); </w:t>
+      </w:r>
+    </w:p>
+    <w:p>
+      <w:pPr>
+        <w:pStyle w:val="NormalWeb"/>
+        <w:spacing w:before="0" w:beforeAutospacing="0" w:after="0" w:afterAutospacing="0"/>
+      </w:pPr>
+      <w:r>
+        <w:rPr>
+          <w:rFonts w:ascii="Courier New" w:hAnsi="Courier New" w:cs="Courier New"/>
+          <w:color w:val="000000"/>
+          <w:sz w:val="20"/>
+          <w:szCs w:val="20"/>
+        </w:rPr>
+        <w:t xml:space="preserve">var script = document.getElementById("xs"); </w:t>
+      </w:r>
+    </w:p>
+    <w:p>
+      <w:pPr>
+        <w:pStyle w:val="NormalWeb"/>
+        <w:spacing w:before="0" w:beforeAutospacing="0" w:after="0" w:afterAutospacing="0"/>
+      </w:pPr>
+      <w:r>
+        <w:rPr>
+          <w:rFonts w:ascii="Courier New" w:hAnsi="Courier New" w:cs="Courier New"/>
+          <w:color w:val="000000"/>
+          <w:sz w:val="20"/>
+          <w:szCs w:val="20"/>
+        </w:rPr>
+        <w:t xml:space="preserve">script.parentNode.removeChild(script); </w:t>
+      </w:r>
+    </w:p>
+    <w:p>
+      <w:pPr>
+        <w:pStyle w:val="NormalWeb"/>
+        <w:spacing w:before="0" w:beforeAutospacing="0" w:after="0" w:afterAutospacing="0"/>
+      </w:pPr>
+      <w:r>
+        <w:rPr>
+          <w:rFonts w:ascii="Courier New" w:hAnsi="Courier New" w:cs="Courier New"/>
+          <w:color w:val="000000"/>
+          <w:sz w:val="20"/>
+          <w:szCs w:val="20"/>
+        </w:rPr>
+        <w:t xml:space="preserve">}(); </w:t>
+      </w:r>
+    </w:p>
+    <w:p>
+      <w:pPr>
+        <w:pStyle w:val="NormalWeb"/>
+        <w:spacing w:before="0" w:beforeAutospacing="0" w:after="0" w:afterAutospacing="0"/>
+      </w:pPr>
+      <w:r>
+        <w:rPr>
+          <w:rFonts w:ascii="Courier New" w:hAnsi="Courier New" w:cs="Courier New"/>
+          <w:color w:val="000000"/>
+          <w:sz w:val="20"/>
+          <w:szCs w:val="20"/>
+        </w:rPr>
+        <w:t xml:space="preserve">&lt;/script&gt; </w:t>
+      </w:r>
+    </w:p>
+    <w:p>
+      <w:pPr>
+        <w:pStyle w:val="NormalWeb"/>
+        <w:spacing w:before="0" w:beforeAutospacing="0" w:after="0" w:afterAutospacing="0"/>
+      </w:pPr>
+      <w:r>
+        <w:rPr>
+          <w:rFonts w:ascii="Courier New" w:hAnsi="Courier New" w:cs="Courier New"/>
+          <w:color w:val="000000"/>
+          <w:sz w:val="20"/>
+          <w:szCs w:val="20"/>
+        </w:rPr>
+        <w:t xml:space="preserve">  </w:t>
+      </w:r>
+    </w:p>
+    <w:p>
+      <w:pPr>
+        <w:pStyle w:val="NormalWeb"/>
+        <w:spacing w:before="0" w:beforeAutospacing="0" w:after="0" w:afterAutospacing="0"/>
+      </w:pPr>
+      <w:r>
+        <w:rPr>
+          <w:rFonts w:ascii="Courier New" w:hAnsi="Courier New" w:cs="Courier New"/>
+          <w:color w:val="000000"/>
+          <w:sz w:val="20"/>
+          <w:szCs w:val="20"/>
+        </w:rPr>
+        <w:t xml:space="preserve">The second heatmap v2 backup </w:t>
+      </w:r>
+      <w:r>
+        <w:rPr>
+          <w:rFonts w:ascii="Courier New" w:hAnsi="Courier New" w:cs="Courier New"/>
+          <w:color w:val="000000"/>
+          <w:sz w:val="20"/>
+          <w:szCs w:val="20"/>
+        </w:rPr>
+        <w:t xml:space="preserve">data source </w:t>
+      </w:r>
+      <w:r>
+        <w:rPr>
+          <w:rFonts w:ascii="Courier New" w:hAnsi="Courier New" w:cs="Courier New"/>
+          <w:color w:val="000000"/>
+          <w:sz w:val="20"/>
+          <w:szCs w:val="20"/>
+        </w:rPr>
+        <w:t xml:space="preserve">has this link as the current 3-month long valid URL </w:t>
+      </w:r>
+      <w:hyperlink r:id="rId11" w:history="1">
+        <w:r>
+          <w:rPr>
+            <w:rStyle w:val="Hyperlink"/>
+            <w:rFonts w:ascii="Courier New" w:hAnsi="Courier New" w:cs="Courier New"/>
+            <w:sz w:val="20"/>
+            <w:szCs w:val="20"/>
+          </w:rPr>
+          <w:t>http://204.12.52.120/hm9485488/</w:t>
+        </w:r>
+      </w:hyperlink>
+      <w:r>
+        <w:rPr>
+          <w:rFonts w:ascii="Courier New" w:hAnsi="Courier New" w:cs="Courier New"/>
+          <w:color w:val="000000"/>
+          <w:sz w:val="20"/>
+          <w:szCs w:val="20"/>
+        </w:rPr>
+        <w:t xml:space="preserve"> with the </w:t>
+      </w:r>
+      <w:r>
+        <w:rPr>
+          <w:rFonts w:ascii="Courier New" w:hAnsi="Courier New" w:cs="Courier New"/>
+          <w:color w:val="000000"/>
+          <w:sz w:val="20"/>
+          <w:szCs w:val="20"/>
+        </w:rPr>
+        <w:t xml:space="preserve">java script </w:t>
+      </w:r>
+      <w:r>
+        <w:rPr>
+          <w:rFonts w:ascii="Courier New" w:hAnsi="Courier New" w:cs="Courier New"/>
+          <w:color w:val="000000"/>
+          <w:sz w:val="20"/>
+          <w:szCs w:val="20"/>
+        </w:rPr>
+        <w:t>function code:</w:t>
+      </w:r>
+    </w:p>
+    <w:p>
+      <w:pPr>
+        <w:pStyle w:val="NormalWeb"/>
+        <w:spacing w:before="0" w:beforeAutospacing="0" w:after="0" w:afterAutospacing="0"/>
+      </w:pPr>
+      <w:r>
+        <w:rPr>
+          <w:rFonts w:ascii="Courier New" w:hAnsi="Courier New" w:cs="Courier New"/>
+          <w:color w:val="000000"/>
+          <w:sz w:val="20"/>
+          <w:szCs w:val="20"/>
+        </w:rPr>
+        <w:t xml:space="preserve">  </w:t>
+      </w:r>
+    </w:p>
+    <w:p>
+      <w:pPr>
+        <w:pStyle w:val="NormalWeb"/>
+        <w:spacing w:before="0" w:beforeAutospacing="0" w:after="0" w:afterAutospacing="0"/>
+      </w:pPr>
+      <w:r>
+        <w:rPr>
+          <w:rFonts w:ascii="Courier New" w:hAnsi="Courier New" w:cs="Courier New"/>
+          <w:color w:val="000000"/>
+          <w:sz w:val="20"/>
+          <w:szCs w:val="20"/>
+        </w:rPr>
+        <w:t xml:space="preserve">&lt;script language="JavaScript"&gt; </w:t>
+      </w:r>
+    </w:p>
+    <w:p>
+      <w:pPr>
+        <w:pStyle w:val="NormalWeb"/>
+        <w:spacing w:before="0" w:beforeAutospacing="0" w:after="0" w:afterAutospacing="0"/>
+      </w:pPr>
+      <w:r>
+        <w:rPr>
+          <w:rFonts w:ascii="Courier New" w:hAnsi="Courier New" w:cs="Courier New"/>
+          <w:color w:val="000000"/>
+          <w:sz w:val="20"/>
+          <w:szCs w:val="20"/>
+        </w:rPr>
+        <w:t>document.write('&lt;iframe src="</w:t>
+      </w:r>
+      <w:hyperlink r:id="rId12" w:history="1">
+        <w:r>
+          <w:rPr>
+            <w:rStyle w:val="Hyperlink"/>
+            <w:rFonts w:ascii="Courier New" w:hAnsi="Courier New" w:cs="Courier New"/>
+            <w:sz w:val="20"/>
+            <w:szCs w:val="20"/>
+          </w:rPr>
+          <w:t>http://204.12.52.120/hm9485488/</w:t>
+        </w:r>
+      </w:hyperlink>
+      <w:r>
+        <w:rPr>
+          <w:rFonts w:ascii="Courier New" w:hAnsi="Courier New" w:cs="Courier New"/>
+          <w:color w:val="000000"/>
+          <w:sz w:val="20"/>
+          <w:szCs w:val="20"/>
+        </w:rPr>
+        <w:t>" height="1300" width="820" frameborder="0" scrolling="auto" target="_blank"&gt;</w:t>
+      </w:r>
+    </w:p>
+    <w:p>
+      <w:pPr>
+        <w:pStyle w:val="NormalWeb"/>
+        <w:spacing w:before="0" w:beforeAutospacing="0" w:after="0" w:afterAutospacing="0"/>
+      </w:pPr>
+      <w:r>
+        <w:rPr>
+          <w:rFonts w:ascii="Courier New" w:hAnsi="Courier New" w:cs="Courier New"/>
+          <w:color w:val="000000"/>
+          <w:sz w:val="20"/>
+          <w:szCs w:val="20"/>
+        </w:rPr>
+        <w:t xml:space="preserve">&lt;/iframe&gt;'); </w:t>
+      </w:r>
+    </w:p>
+    <w:p>
+      <w:pPr>
+        <w:pStyle w:val="NormalWeb"/>
+        <w:spacing w:before="0" w:beforeAutospacing="0" w:after="0" w:afterAutospacing="0"/>
+        <w:rPr>
+          <w:rFonts w:ascii="Courier New" w:hAnsi="Courier New" w:cs="Courier New"/>
+          <w:color w:val="000000"/>
+          <w:sz w:val="20"/>
+          <w:szCs w:val="20"/>
+        </w:rPr>
+      </w:pPr>
+      <w:r>
+        <w:rPr>
+          <w:rFonts w:ascii="Courier New" w:hAnsi="Courier New" w:cs="Courier New"/>
+          <w:color w:val="000000"/>
+          <w:sz w:val="20"/>
+          <w:szCs w:val="20"/>
+        </w:rPr>
+        <w:t xml:space="preserve">&lt;/script&gt; </w:t>
+      </w:r>
+    </w:p>
+    <w:p>
+      <w:pPr>
+        <w:pStyle w:val="NormalWeb"/>
+        <w:spacing w:before="0" w:beforeAutospacing="0" w:after="0" w:afterAutospacing="0"/>
+      </w:pPr>
+    </w:p>
+    <w:p>
+      <w:r>
+        <w:t xml:space="preserve">The technical challenge for me in this module is that transforming the data </w:t>
+      </w:r>
+      <w:r>
+        <w:t xml:space="preserve">to </w:t>
+      </w:r>
+      <w:r>
+        <w:t>a form I can use in python must be solved – how this is to take place is part of this module’s challenge.</w:t>
+      </w:r>
+      <w:r>
+        <w:t xml:space="preserve"> For this challenge – I would still prefer still using Xslt/Xml once I can confirm we have a secure and stable pipe line.</w:t>
       </w:r>
     </w:p>
     <w:p>
       <w:pPr>
         <w:pStyle w:val="Heading2"/>
       </w:pPr>
-      <w:bookmarkStart w:id="15" w:name="_Toc450197900"/>
-      <w:r>
-        <w:t xml:space="preserve">Test Module - Xslt </w:t>
+      <w:bookmarkStart w:id="28" w:name="_Toc450545036"/>
+      <w:r>
+        <w:t xml:space="preserve">Test Module </w:t>
+      </w:r>
+      <w:r>
+        <w:t>–</w:t>
+      </w:r>
+      <w:r>
+        <w:t xml:space="preserve"> Xslt</w:t>
+      </w:r>
+      <w:r>
+        <w:t>/Xml</w:t>
+      </w:r>
+      <w:r>
+        <w:t xml:space="preserve"> </w:t>
       </w:r>
       <w:r>
         <w:t xml:space="preserve">data harvest </w:t>
@@ -1724,11 +3289,17 @@
       <w:r>
         <w:t>module</w:t>
       </w:r>
-      <w:bookmarkEnd w:id="15"/>
-    </w:p>
-    <w:p>
-      <w:r>
-        <w:t>The testing for this module is pretty clear also – access the website, gather the data based on configuration of what data to look for, and verify the expected data is in a form we can use with python and it’s associated modules.</w:t>
+      <w:bookmarkEnd w:id="28"/>
+    </w:p>
+    <w:p>
+      <w:r>
+        <w:t xml:space="preserve">The testing for this module is pretty clear also – access the website, gather the data based on configuration of what data to look for, and verify the expected data is in a form we can use with python and </w:t>
+      </w:r>
+      <w:r>
+        <w:t>its</w:t>
+      </w:r>
+      <w:r>
+        <w:t xml:space="preserve"> associated modules.</w:t>
       </w:r>
     </w:p>
     <w:p>
@@ -1740,11 +3311,11 @@
       <w:pPr>
         <w:pStyle w:val="Heading2"/>
       </w:pPr>
-      <w:bookmarkStart w:id="16" w:name="_Toc450197901"/>
+      <w:bookmarkStart w:id="29" w:name="_Toc450545037"/>
       <w:r>
         <w:t>Module - Data credentials and configuration</w:t>
       </w:r>
-      <w:bookmarkEnd w:id="16"/>
+      <w:bookmarkEnd w:id="29"/>
     </w:p>
     <w:p>
       <w:r>
@@ -1801,15 +3372,84 @@
     </w:p>
     <w:p>
       <w:r>
+        <w:t>The only current technical challenges with this module is overcoming any unforeseen problems in actually working with and learning the Django data access API layer through the classes it creates for me to work with.</w:t>
+      </w:r>
+    </w:p>
+    <w:p>
+      <w:pPr>
+        <w:pStyle w:val="Heading3"/>
+      </w:pPr>
+      <w:bookmarkStart w:id="30" w:name="_Toc450545038"/>
+      <w:r>
+        <w:t>Data Model for MVP sprint</w:t>
+      </w:r>
+      <w:bookmarkEnd w:id="30"/>
+    </w:p>
+    <w:p>
+      <w:r>
+        <w:t>The beginning data model/schema starts out simple here:</w:t>
+      </w:r>
+    </w:p>
+    <w:p>
+      <w:pPr>
+        <w:pStyle w:val="ListParagraph"/>
+        <w:numPr>
+          <w:ilvl w:val="0"/>
+          <w:numId w:val="8"/>
+        </w:numPr>
+      </w:pPr>
+      <w:r>
+        <w:t>Save a</w:t>
+      </w:r>
+      <w:r>
+        <w:t xml:space="preserve"> configurationID for easy access and modification to and from the UI to modify or delete from the database.</w:t>
+      </w:r>
+    </w:p>
+    <w:p>
+      <w:pPr>
+        <w:pStyle w:val="ListParagraph"/>
+        <w:numPr>
+          <w:ilvl w:val="0"/>
+          <w:numId w:val="8"/>
+        </w:numPr>
+      </w:pPr>
+      <w:r>
+        <w:t xml:space="preserve">Save the </w:t>
+      </w:r>
+      <w:r>
+        <w:t>credentials from the Login control saved from the UI.</w:t>
+      </w:r>
+    </w:p>
+    <w:p>
+      <w:pPr>
+        <w:pStyle w:val="ListParagraph"/>
+        <w:numPr>
+          <w:ilvl w:val="0"/>
+          <w:numId w:val="8"/>
+        </w:numPr>
+      </w:pPr>
+      <w:r>
         <w:lastRenderedPageBreak/>
-        <w:t>The only current technical challenges with this module is overcoming any unforeseen problems in actually working with and learning the Django data access API layer through the classes it creates for me to work with.</w:t>
+        <w:t>Save the selected website from which we’re reading data.</w:t>
+      </w:r>
+    </w:p>
+    <w:p>
+      <w:pPr>
+        <w:pStyle w:val="ListParagraph"/>
+        <w:numPr>
+          <w:ilvl w:val="0"/>
+          <w:numId w:val="8"/>
+        </w:numPr>
+      </w:pPr>
+      <w:r>
+        <w:t>Save the configuration overlay from the UI of what is currently running.</w:t>
       </w:r>
     </w:p>
     <w:p>
       <w:pPr>
         <w:pStyle w:val="Heading2"/>
       </w:pPr>
-      <w:bookmarkStart w:id="17" w:name="_Toc450197902"/>
+      <w:bookmarkStart w:id="31" w:name="_Toc450545039"/>
       <w:r>
         <w:t xml:space="preserve">Test </w:t>
       </w:r>
@@ -1819,7 +3459,7 @@
       <w:r>
         <w:t xml:space="preserve"> module</w:t>
       </w:r>
-      <w:bookmarkEnd w:id="17"/>
+      <w:bookmarkEnd w:id="31"/>
     </w:p>
     <w:p>
       <w:r>
@@ -1830,7 +3470,7 @@
       <w:pPr>
         <w:pStyle w:val="Heading2"/>
       </w:pPr>
-      <w:bookmarkStart w:id="18" w:name="_Toc450197903"/>
+      <w:bookmarkStart w:id="32" w:name="_Toc450545040"/>
       <w:r>
         <w:t xml:space="preserve">Module/Test Module - Data harvest configuration </w:t>
       </w:r>
@@ -1840,7 +3480,7 @@
       <w:r>
         <w:t>page</w:t>
       </w:r>
-      <w:bookmarkEnd w:id="18"/>
+      <w:bookmarkEnd w:id="32"/>
     </w:p>
     <w:p>
       <w:r>
@@ -1859,20 +3499,43 @@
     </w:p>
     <w:p>
       <w:pPr>
+        <w:pStyle w:val="Heading1"/>
+      </w:pPr>
+      <w:bookmarkStart w:id="33" w:name="_Toc450545041"/>
+      <w:r>
+        <w:t>Follow-Up Work</w:t>
+      </w:r>
+      <w:r>
+        <w:t xml:space="preserve"> (</w:t>
+      </w:r>
+      <w:bookmarkStart w:id="34" w:name="OLE_LINK16"/>
+      <w:bookmarkStart w:id="35" w:name="OLE_LINK17"/>
+      <w:r>
+        <w:t>Non-deliverables for Minimum Viable Product sprint</w:t>
+      </w:r>
+      <w:bookmarkEnd w:id="34"/>
+      <w:bookmarkEnd w:id="35"/>
+      <w:r>
+        <w:t>):</w:t>
+      </w:r>
+      <w:bookmarkEnd w:id="33"/>
+    </w:p>
+    <w:p>
+      <w:pPr>
         <w:pStyle w:val="Heading2"/>
       </w:pPr>
-      <w:bookmarkStart w:id="19" w:name="_Toc450197904"/>
-      <w:bookmarkStart w:id="20" w:name="OLE_LINK8"/>
+      <w:bookmarkStart w:id="36" w:name="OLE_LINK8"/>
+      <w:bookmarkStart w:id="37" w:name="_Toc450545042"/>
       <w:r>
         <w:t>Module/</w:t>
       </w:r>
-      <w:bookmarkStart w:id="21" w:name="OLE_LINK1"/>
-      <w:bookmarkStart w:id="22" w:name="OLE_LINK2"/>
+      <w:bookmarkStart w:id="38" w:name="OLE_LINK1"/>
+      <w:bookmarkStart w:id="39" w:name="OLE_LINK2"/>
       <w:r>
         <w:t>Test Module</w:t>
       </w:r>
-      <w:bookmarkEnd w:id="21"/>
-      <w:bookmarkEnd w:id="22"/>
+      <w:bookmarkEnd w:id="38"/>
+      <w:bookmarkEnd w:id="39"/>
       <w:r>
         <w:t xml:space="preserve"> - Trade </w:t>
       </w:r>
@@ -1882,8 +3545,8 @@
       <w:r>
         <w:t>configuration page</w:t>
       </w:r>
-      <w:bookmarkEnd w:id="19"/>
-      <w:bookmarkEnd w:id="20"/>
+      <w:bookmarkEnd w:id="36"/>
+      <w:bookmarkEnd w:id="37"/>
     </w:p>
     <w:p>
       <w:r>
@@ -1906,6 +3569,64 @@
       </w:r>
     </w:p>
     <w:p>
+      <w:pPr>
+        <w:pStyle w:val="Heading3"/>
+      </w:pPr>
+      <w:bookmarkStart w:id="40" w:name="_Toc450545043"/>
+      <w:r>
+        <w:t xml:space="preserve">Rubric Use Case – </w:t>
+      </w:r>
+      <w:r>
+        <w:t>Trade</w:t>
+      </w:r>
+      <w:r>
+        <w:t xml:space="preserve"> Configuration and Turn </w:t>
+      </w:r>
+      <w:r>
+        <w:t xml:space="preserve">Trading </w:t>
+      </w:r>
+      <w:r>
+        <w:t>On/Off Page</w:t>
+      </w:r>
+      <w:bookmarkEnd w:id="40"/>
+    </w:p>
+    <w:p>
+      <w:bookmarkStart w:id="41" w:name="OLE_LINK24"/>
+      <w:bookmarkStart w:id="42" w:name="OLE_LINK25"/>
+      <w:r>
+        <w:t>To be determined.</w:t>
+      </w:r>
+    </w:p>
+    <w:p>
+      <w:pPr>
+        <w:pStyle w:val="Heading3"/>
+      </w:pPr>
+      <w:bookmarkStart w:id="43" w:name="_Toc450545044"/>
+      <w:bookmarkEnd w:id="41"/>
+      <w:bookmarkEnd w:id="42"/>
+      <w:r>
+        <w:t xml:space="preserve">Rubric Use Case – View Last </w:t>
+      </w:r>
+      <w:r>
+        <w:t>Trade Event</w:t>
+      </w:r>
+      <w:r>
+        <w:t xml:space="preserve"> and </w:t>
+      </w:r>
+      <w:r>
+        <w:t xml:space="preserve">Trading </w:t>
+      </w:r>
+      <w:r>
+        <w:t>Event Log Page</w:t>
+      </w:r>
+      <w:bookmarkEnd w:id="43"/>
+    </w:p>
+    <w:p>
+      <w:r>
+        <w:t>To be determined.</w:t>
+      </w:r>
+    </w:p>
+    <w:p>
       <w:r>
         <w:t>The test criteria for this web page module is not yet determined.</w:t>
       </w:r>
@@ -1914,16 +3635,16 @@
       <w:pPr>
         <w:pStyle w:val="Heading2"/>
       </w:pPr>
-      <w:bookmarkStart w:id="23" w:name="_Toc450197905"/>
-      <w:bookmarkStart w:id="24" w:name="OLE_LINK7"/>
+      <w:bookmarkStart w:id="44" w:name="OLE_LINK7"/>
+      <w:bookmarkStart w:id="45" w:name="_Toc450545045"/>
       <w:r>
         <w:t>Module - Email template configuration</w:t>
       </w:r>
       <w:r>
         <w:t xml:space="preserve"> html notice</w:t>
       </w:r>
-      <w:bookmarkEnd w:id="23"/>
-      <w:bookmarkEnd w:id="24"/>
+      <w:bookmarkEnd w:id="44"/>
+      <w:bookmarkEnd w:id="45"/>
     </w:p>
     <w:p>
       <w:r>
@@ -1942,8 +3663,8 @@
       <w:pPr>
         <w:pStyle w:val="Heading2"/>
       </w:pPr>
-      <w:bookmarkStart w:id="25" w:name="_Toc450197906"/>
-      <w:bookmarkStart w:id="26" w:name="OLE_LINK9"/>
+      <w:bookmarkStart w:id="46" w:name="OLE_LINK9"/>
+      <w:bookmarkStart w:id="47" w:name="_Toc450545046"/>
       <w:r>
         <w:t>Module</w:t>
       </w:r>
@@ -1959,8 +3680,8 @@
       <w:r>
         <w:t xml:space="preserve"> notice generation</w:t>
       </w:r>
-      <w:bookmarkEnd w:id="25"/>
-      <w:bookmarkEnd w:id="26"/>
+      <w:bookmarkEnd w:id="46"/>
+      <w:bookmarkEnd w:id="47"/>
     </w:p>
     <w:p>
       <w:r>
@@ -1981,9 +3702,10 @@
       <w:pPr>
         <w:pStyle w:val="Heading2"/>
       </w:pPr>
-      <w:bookmarkStart w:id="27" w:name="_Toc450197907"/>
-      <w:bookmarkStart w:id="28" w:name="OLE_LINK10"/>
-      <w:r>
+      <w:bookmarkStart w:id="48" w:name="OLE_LINK10"/>
+      <w:bookmarkStart w:id="49" w:name="_Toc450545047"/>
+      <w:r>
+        <w:lastRenderedPageBreak/>
         <w:t>Module - Trade E</w:t>
       </w:r>
       <w:r>
@@ -1995,11 +3717,11 @@
       <w:r>
         <w:t>rogram/</w:t>
       </w:r>
-      <w:bookmarkEnd w:id="27"/>
-      <w:bookmarkEnd w:id="28"/>
+      <w:bookmarkEnd w:id="48"/>
       <w:r>
         <w:t>API</w:t>
       </w:r>
+      <w:bookmarkEnd w:id="49"/>
     </w:p>
     <w:p>
       <w:r>
@@ -2020,10 +3742,9 @@
       <w:pPr>
         <w:pStyle w:val="Heading2"/>
       </w:pPr>
-      <w:bookmarkStart w:id="29" w:name="_Toc450197908"/>
-      <w:bookmarkStart w:id="30" w:name="OLE_LINK11"/>
-      <w:r>
-        <w:lastRenderedPageBreak/>
+      <w:bookmarkStart w:id="50" w:name="OLE_LINK11"/>
+      <w:bookmarkStart w:id="51" w:name="_Toc450545048"/>
+      <w:r>
         <w:t xml:space="preserve">Test Module - </w:t>
       </w:r>
       <w:r>
@@ -2035,11 +3756,11 @@
       <w:r>
         <w:t xml:space="preserve">xecution </w:t>
       </w:r>
-      <w:bookmarkEnd w:id="29"/>
-      <w:bookmarkEnd w:id="30"/>
+      <w:bookmarkEnd w:id="50"/>
       <w:r>
         <w:t>Program/API</w:t>
       </w:r>
+      <w:bookmarkEnd w:id="51"/>
     </w:p>
     <w:p>
       <w:r>
@@ -2109,6 +3830,92 @@
 <file path=word/numbering.xml><?xml version="1.0" encoding="utf-8"?>
 <w:numbering xmlns:wpc="http://schemas.microsoft.com/office/word/2010/wordprocessingCanvas" xmlns:mc="http://schemas.openxmlformats.org/markup-compatibility/2006" xmlns:o="urn:schemas-microsoft-com:office:office" xmlns:r="http://schemas.openxmlformats.org/officeDocument/2006/relationships" xmlns:m="http://schemas.openxmlformats.org/officeDocument/2006/math" xmlns:v="urn:schemas-microsoft-com:vml" xmlns:wp14="http://schemas.microsoft.com/office/word/2010/wordprocessingDrawing" xmlns:wp="http://schemas.openxmlformats.org/drawingml/2006/wordprocessingDrawing" xmlns:w10="urn:schemas-microsoft-com:office:word" xmlns:w="http://schemas.openxmlformats.org/wordprocessingml/2006/main" xmlns:w14="http://schemas.microsoft.com/office/word/2010/wordml" xmlns:w15="http://schemas.microsoft.com/office/word/2012/wordml" xmlns:wpg="http://schemas.microsoft.com/office/word/2010/wordprocessingGroup" xmlns:wpi="http://schemas.microsoft.com/office/word/2010/wordprocessingInk" xmlns:wne="http://schemas.microsoft.com/office/word/2006/wordml" xmlns:wps="http://schemas.microsoft.com/office/word/2010/wordprocessingShape" mc:Ignorable="w14 w15 wp14">
   <w:abstractNum w:abstractNumId="0" w15:restartNumberingAfterBreak="0">
+    <w:nsid w:val="0D5F2219"/>
+    <w:multiLevelType w:val="hybridMultilevel"/>
+    <w:tmpl w:val="BF84CCFE"/>
+    <w:lvl w:ilvl="0" w:tplc="0409000F">
+      <w:start w:val="1"/>
+      <w:numFmt w:val="decimal"/>
+      <w:lvlText w:val="%1."/>
+      <w:lvlJc w:val="left"/>
+      <w:pPr>
+        <w:ind w:left="720" w:hanging="360"/>
+      </w:pPr>
+    </w:lvl>
+    <w:lvl w:ilvl="1" w:tplc="04090019" w:tentative="1">
+      <w:start w:val="1"/>
+      <w:numFmt w:val="lowerLetter"/>
+      <w:lvlText w:val="%2."/>
+      <w:lvlJc w:val="left"/>
+      <w:pPr>
+        <w:ind w:left="1440" w:hanging="360"/>
+      </w:pPr>
+    </w:lvl>
+    <w:lvl w:ilvl="2" w:tplc="0409001B" w:tentative="1">
+      <w:start w:val="1"/>
+      <w:numFmt w:val="lowerRoman"/>
+      <w:lvlText w:val="%3."/>
+      <w:lvlJc w:val="right"/>
+      <w:pPr>
+        <w:ind w:left="2160" w:hanging="180"/>
+      </w:pPr>
+    </w:lvl>
+    <w:lvl w:ilvl="3" w:tplc="0409000F" w:tentative="1">
+      <w:start w:val="1"/>
+      <w:numFmt w:val="decimal"/>
+      <w:lvlText w:val="%4."/>
+      <w:lvlJc w:val="left"/>
+      <w:pPr>
+        <w:ind w:left="2880" w:hanging="360"/>
+      </w:pPr>
+    </w:lvl>
+    <w:lvl w:ilvl="4" w:tplc="04090019" w:tentative="1">
+      <w:start w:val="1"/>
+      <w:numFmt w:val="lowerLetter"/>
+      <w:lvlText w:val="%5."/>
+      <w:lvlJc w:val="left"/>
+      <w:pPr>
+        <w:ind w:left="3600" w:hanging="360"/>
+      </w:pPr>
+    </w:lvl>
+    <w:lvl w:ilvl="5" w:tplc="0409001B" w:tentative="1">
+      <w:start w:val="1"/>
+      <w:numFmt w:val="lowerRoman"/>
+      <w:lvlText w:val="%6."/>
+      <w:lvlJc w:val="right"/>
+      <w:pPr>
+        <w:ind w:left="4320" w:hanging="180"/>
+      </w:pPr>
+    </w:lvl>
+    <w:lvl w:ilvl="6" w:tplc="0409000F" w:tentative="1">
+      <w:start w:val="1"/>
+      <w:numFmt w:val="decimal"/>
+      <w:lvlText w:val="%7."/>
+      <w:lvlJc w:val="left"/>
+      <w:pPr>
+        <w:ind w:left="5040" w:hanging="360"/>
+      </w:pPr>
+    </w:lvl>
+    <w:lvl w:ilvl="7" w:tplc="04090019" w:tentative="1">
+      <w:start w:val="1"/>
+      <w:numFmt w:val="lowerLetter"/>
+      <w:lvlText w:val="%8."/>
+      <w:lvlJc w:val="left"/>
+      <w:pPr>
+        <w:ind w:left="5760" w:hanging="360"/>
+      </w:pPr>
+    </w:lvl>
+    <w:lvl w:ilvl="8" w:tplc="0409001B" w:tentative="1">
+      <w:start w:val="1"/>
+      <w:numFmt w:val="lowerRoman"/>
+      <w:lvlText w:val="%9."/>
+      <w:lvlJc w:val="right"/>
+      <w:pPr>
+        <w:ind w:left="6480" w:hanging="180"/>
+      </w:pPr>
+    </w:lvl>
+  </w:abstractNum>
+  <w:abstractNum w:abstractNumId="1" w15:restartNumberingAfterBreak="0">
     <w:nsid w:val="23342FC0"/>
     <w:multiLevelType w:val="hybridMultilevel"/>
     <w:tmpl w:val="7FF69282"/>
@@ -2197,14 +4004,14 @@
       </w:pPr>
     </w:lvl>
   </w:abstractNum>
-  <w:abstractNum w:abstractNumId="1" w15:restartNumberingAfterBreak="0">
+  <w:abstractNum w:abstractNumId="2" w15:restartNumberingAfterBreak="0">
     <w:nsid w:val="28B861AE"/>
     <w:multiLevelType w:val="hybridMultilevel"/>
-    <w:tmpl w:val="451237C0"/>
-    <w:lvl w:ilvl="0" w:tplc="04090011">
+    <w:tmpl w:val="1F044FC2"/>
+    <w:lvl w:ilvl="0" w:tplc="0409000F">
       <w:start w:val="1"/>
       <w:numFmt w:val="decimal"/>
-      <w:lvlText w:val="%1)"/>
+      <w:lvlText w:val="%1."/>
       <w:lvlJc w:val="left"/>
       <w:pPr>
         <w:ind w:left="720" w:hanging="360"/>
@@ -2286,7 +4093,96 @@
       </w:pPr>
     </w:lvl>
   </w:abstractNum>
-  <w:abstractNum w:abstractNumId="2" w15:restartNumberingAfterBreak="0">
+  <w:abstractNum w:abstractNumId="3" w15:restartNumberingAfterBreak="0">
+    <w:nsid w:val="37F85D5C"/>
+    <w:multiLevelType w:val="hybridMultilevel"/>
+    <w:tmpl w:val="CB3C729C"/>
+    <w:lvl w:ilvl="0" w:tplc="0409000F">
+      <w:start w:val="1"/>
+      <w:numFmt w:val="decimal"/>
+      <w:lvlText w:val="%1."/>
+      <w:lvlJc w:val="left"/>
+      <w:pPr>
+        <w:ind w:left="720" w:hanging="360"/>
+      </w:pPr>
+    </w:lvl>
+    <w:lvl w:ilvl="1" w:tplc="04090019">
+      <w:start w:val="1"/>
+      <w:numFmt w:val="lowerLetter"/>
+      <w:lvlText w:val="%2."/>
+      <w:lvlJc w:val="left"/>
+      <w:pPr>
+        <w:ind w:left="1440" w:hanging="360"/>
+      </w:pPr>
+    </w:lvl>
+    <w:lvl w:ilvl="2" w:tplc="8B2A2B90">
+      <w:start w:val="1"/>
+      <w:numFmt w:val="decimal"/>
+      <w:lvlText w:val="%3)"/>
+      <w:lvlJc w:val="left"/>
+      <w:pPr>
+        <w:ind w:left="2340" w:hanging="360"/>
+      </w:pPr>
+      <w:rPr>
+        <w:rFonts w:hint="default"/>
+      </w:rPr>
+    </w:lvl>
+    <w:lvl w:ilvl="3" w:tplc="0409000F" w:tentative="1">
+      <w:start w:val="1"/>
+      <w:numFmt w:val="decimal"/>
+      <w:lvlText w:val="%4."/>
+      <w:lvlJc w:val="left"/>
+      <w:pPr>
+        <w:ind w:left="2880" w:hanging="360"/>
+      </w:pPr>
+    </w:lvl>
+    <w:lvl w:ilvl="4" w:tplc="04090019" w:tentative="1">
+      <w:start w:val="1"/>
+      <w:numFmt w:val="lowerLetter"/>
+      <w:lvlText w:val="%5."/>
+      <w:lvlJc w:val="left"/>
+      <w:pPr>
+        <w:ind w:left="3600" w:hanging="360"/>
+      </w:pPr>
+    </w:lvl>
+    <w:lvl w:ilvl="5" w:tplc="0409001B" w:tentative="1">
+      <w:start w:val="1"/>
+      <w:numFmt w:val="lowerRoman"/>
+      <w:lvlText w:val="%6."/>
+      <w:lvlJc w:val="right"/>
+      <w:pPr>
+        <w:ind w:left="4320" w:hanging="180"/>
+      </w:pPr>
+    </w:lvl>
+    <w:lvl w:ilvl="6" w:tplc="0409000F" w:tentative="1">
+      <w:start w:val="1"/>
+      <w:numFmt w:val="decimal"/>
+      <w:lvlText w:val="%7."/>
+      <w:lvlJc w:val="left"/>
+      <w:pPr>
+        <w:ind w:left="5040" w:hanging="360"/>
+      </w:pPr>
+    </w:lvl>
+    <w:lvl w:ilvl="7" w:tplc="04090019" w:tentative="1">
+      <w:start w:val="1"/>
+      <w:numFmt w:val="lowerLetter"/>
+      <w:lvlText w:val="%8."/>
+      <w:lvlJc w:val="left"/>
+      <w:pPr>
+        <w:ind w:left="5760" w:hanging="360"/>
+      </w:pPr>
+    </w:lvl>
+    <w:lvl w:ilvl="8" w:tplc="0409001B" w:tentative="1">
+      <w:start w:val="1"/>
+      <w:numFmt w:val="lowerRoman"/>
+      <w:lvlText w:val="%9."/>
+      <w:lvlJc w:val="right"/>
+      <w:pPr>
+        <w:ind w:left="6480" w:hanging="180"/>
+      </w:pPr>
+    </w:lvl>
+  </w:abstractNum>
+  <w:abstractNum w:abstractNumId="4" w15:restartNumberingAfterBreak="0">
     <w:nsid w:val="567A40E6"/>
     <w:multiLevelType w:val="hybridMultilevel"/>
     <w:tmpl w:val="D5E43F52"/>
@@ -2372,7 +4268,7 @@
       </w:pPr>
     </w:lvl>
   </w:abstractNum>
-  <w:abstractNum w:abstractNumId="3" w15:restartNumberingAfterBreak="0">
+  <w:abstractNum w:abstractNumId="5" w15:restartNumberingAfterBreak="0">
     <w:nsid w:val="573C5764"/>
     <w:multiLevelType w:val="hybridMultilevel"/>
     <w:tmpl w:val="ACCA76E8"/>
@@ -2458,10 +4354,10 @@
       </w:pPr>
     </w:lvl>
   </w:abstractNum>
-  <w:abstractNum w:abstractNumId="4" w15:restartNumberingAfterBreak="0">
-    <w:nsid w:val="6AC30E84"/>
+  <w:abstractNum w:abstractNumId="6" w15:restartNumberingAfterBreak="0">
+    <w:nsid w:val="58C01807"/>
     <w:multiLevelType w:val="hybridMultilevel"/>
-    <w:tmpl w:val="44F6EB70"/>
+    <w:tmpl w:val="CB3C729C"/>
     <w:lvl w:ilvl="0" w:tplc="0409000F">
       <w:start w:val="1"/>
       <w:numFmt w:val="decimal"/>
@@ -2480,14 +4376,17 @@
         <w:ind w:left="1440" w:hanging="360"/>
       </w:pPr>
     </w:lvl>
-    <w:lvl w:ilvl="2" w:tplc="0409001B" w:tentative="1">
-      <w:start w:val="1"/>
-      <w:numFmt w:val="lowerRoman"/>
-      <w:lvlText w:val="%3."/>
-      <w:lvlJc w:val="right"/>
-      <w:pPr>
-        <w:ind w:left="2160" w:hanging="180"/>
-      </w:pPr>
+    <w:lvl w:ilvl="2" w:tplc="8B2A2B90">
+      <w:start w:val="1"/>
+      <w:numFmt w:val="decimal"/>
+      <w:lvlText w:val="%3)"/>
+      <w:lvlJc w:val="left"/>
+      <w:pPr>
+        <w:ind w:left="2340" w:hanging="360"/>
+      </w:pPr>
+      <w:rPr>
+        <w:rFonts w:hint="default"/>
+      </w:rPr>
     </w:lvl>
     <w:lvl w:ilvl="3" w:tplc="0409000F" w:tentative="1">
       <w:start w:val="1"/>
@@ -2544,19 +4443,117 @@
       </w:pPr>
     </w:lvl>
   </w:abstractNum>
+  <w:abstractNum w:abstractNumId="7" w15:restartNumberingAfterBreak="0">
+    <w:nsid w:val="6AC30E84"/>
+    <w:multiLevelType w:val="hybridMultilevel"/>
+    <w:tmpl w:val="7CF678F4"/>
+    <w:lvl w:ilvl="0" w:tplc="0409000F">
+      <w:start w:val="1"/>
+      <w:numFmt w:val="decimal"/>
+      <w:lvlText w:val="%1."/>
+      <w:lvlJc w:val="left"/>
+      <w:pPr>
+        <w:ind w:left="720" w:hanging="360"/>
+      </w:pPr>
+    </w:lvl>
+    <w:lvl w:ilvl="1" w:tplc="04090019">
+      <w:start w:val="1"/>
+      <w:numFmt w:val="lowerLetter"/>
+      <w:lvlText w:val="%2."/>
+      <w:lvlJc w:val="left"/>
+      <w:pPr>
+        <w:ind w:left="1440" w:hanging="360"/>
+      </w:pPr>
+    </w:lvl>
+    <w:lvl w:ilvl="2" w:tplc="8B2A2B90">
+      <w:start w:val="1"/>
+      <w:numFmt w:val="decimal"/>
+      <w:lvlText w:val="%3)"/>
+      <w:lvlJc w:val="left"/>
+      <w:pPr>
+        <w:ind w:left="2340" w:hanging="360"/>
+      </w:pPr>
+      <w:rPr>
+        <w:rFonts w:hint="default"/>
+      </w:rPr>
+    </w:lvl>
+    <w:lvl w:ilvl="3" w:tplc="0409000F" w:tentative="1">
+      <w:start w:val="1"/>
+      <w:numFmt w:val="decimal"/>
+      <w:lvlText w:val="%4."/>
+      <w:lvlJc w:val="left"/>
+      <w:pPr>
+        <w:ind w:left="2880" w:hanging="360"/>
+      </w:pPr>
+    </w:lvl>
+    <w:lvl w:ilvl="4" w:tplc="04090019" w:tentative="1">
+      <w:start w:val="1"/>
+      <w:numFmt w:val="lowerLetter"/>
+      <w:lvlText w:val="%5."/>
+      <w:lvlJc w:val="left"/>
+      <w:pPr>
+        <w:ind w:left="3600" w:hanging="360"/>
+      </w:pPr>
+    </w:lvl>
+    <w:lvl w:ilvl="5" w:tplc="0409001B" w:tentative="1">
+      <w:start w:val="1"/>
+      <w:numFmt w:val="lowerRoman"/>
+      <w:lvlText w:val="%6."/>
+      <w:lvlJc w:val="right"/>
+      <w:pPr>
+        <w:ind w:left="4320" w:hanging="180"/>
+      </w:pPr>
+    </w:lvl>
+    <w:lvl w:ilvl="6" w:tplc="0409000F" w:tentative="1">
+      <w:start w:val="1"/>
+      <w:numFmt w:val="decimal"/>
+      <w:lvlText w:val="%7."/>
+      <w:lvlJc w:val="left"/>
+      <w:pPr>
+        <w:ind w:left="5040" w:hanging="360"/>
+      </w:pPr>
+    </w:lvl>
+    <w:lvl w:ilvl="7" w:tplc="04090019" w:tentative="1">
+      <w:start w:val="1"/>
+      <w:numFmt w:val="lowerLetter"/>
+      <w:lvlText w:val="%8."/>
+      <w:lvlJc w:val="left"/>
+      <w:pPr>
+        <w:ind w:left="5760" w:hanging="360"/>
+      </w:pPr>
+    </w:lvl>
+    <w:lvl w:ilvl="8" w:tplc="0409001B" w:tentative="1">
+      <w:start w:val="1"/>
+      <w:numFmt w:val="lowerRoman"/>
+      <w:lvlText w:val="%9."/>
+      <w:lvlJc w:val="right"/>
+      <w:pPr>
+        <w:ind w:left="6480" w:hanging="180"/>
+      </w:pPr>
+    </w:lvl>
+  </w:abstractNum>
   <w:num w:numId="1">
+    <w:abstractNumId w:val="1"/>
+  </w:num>
+  <w:num w:numId="2">
+    <w:abstractNumId w:val="2"/>
+  </w:num>
+  <w:num w:numId="3">
+    <w:abstractNumId w:val="4"/>
+  </w:num>
+  <w:num w:numId="4">
+    <w:abstractNumId w:val="7"/>
+  </w:num>
+  <w:num w:numId="5">
+    <w:abstractNumId w:val="5"/>
+  </w:num>
+  <w:num w:numId="6">
+    <w:abstractNumId w:val="6"/>
+  </w:num>
+  <w:num w:numId="7">
     <w:abstractNumId w:val="0"/>
   </w:num>
-  <w:num w:numId="2">
-    <w:abstractNumId w:val="1"/>
-  </w:num>
-  <w:num w:numId="3">
-    <w:abstractNumId w:val="2"/>
-  </w:num>
-  <w:num w:numId="4">
-    <w:abstractNumId w:val="4"/>
-  </w:num>
-  <w:num w:numId="5">
+  <w:num w:numId="8">
     <w:abstractNumId w:val="3"/>
   </w:num>
 </w:numbering>
@@ -2955,6 +4952,7 @@
   <w:style w:type="paragraph" w:default="1" w:styleId="Normal">
     <w:name w:val="Normal"/>
     <w:qFormat/>
+    <w:rsid w:val="00AC3F1D"/>
   </w:style>
   <w:style w:type="paragraph" w:styleId="Heading1">
     <w:name w:val="heading 1"/>
@@ -3222,6 +5220,53 @@
     <w:rPr>
       <w:color w:val="0563C1" w:themeColor="hyperlink"/>
       <w:u w:val="single"/>
+    </w:rPr>
+  </w:style>
+  <w:style w:type="paragraph" w:styleId="TOC3">
+    <w:name w:val="toc 3"/>
+    <w:basedOn w:val="Normal"/>
+    <w:next w:val="Normal"/>
+    <w:autoRedefine/>
+    <w:uiPriority w:val="39"/>
+    <w:unhideWhenUsed/>
+    <w:rsid w:val="00F31013"/>
+    <w:pPr>
+      <w:spacing w:after="100"/>
+      <w:ind w:left="440"/>
+    </w:pPr>
+  </w:style>
+  <w:style w:type="paragraph" w:styleId="Caption">
+    <w:name w:val="caption"/>
+    <w:basedOn w:val="Normal"/>
+    <w:next w:val="Normal"/>
+    <w:uiPriority w:val="35"/>
+    <w:unhideWhenUsed/>
+    <w:qFormat/>
+    <w:rsid w:val="00F27259"/>
+    <w:pPr>
+      <w:spacing w:after="200" w:line="240" w:lineRule="auto"/>
+    </w:pPr>
+    <w:rPr>
+      <w:i/>
+      <w:iCs/>
+      <w:color w:val="44546A" w:themeColor="text2"/>
+      <w:sz w:val="18"/>
+      <w:szCs w:val="18"/>
+    </w:rPr>
+  </w:style>
+  <w:style w:type="paragraph" w:styleId="NormalWeb">
+    <w:name w:val="Normal (Web)"/>
+    <w:basedOn w:val="Normal"/>
+    <w:uiPriority w:val="99"/>
+    <w:unhideWhenUsed/>
+    <w:rsid w:val="002C5D17"/>
+    <w:pPr>
+      <w:spacing w:before="100" w:beforeAutospacing="1" w:after="100" w:afterAutospacing="1" w:line="240" w:lineRule="auto"/>
+    </w:pPr>
+    <w:rPr>
+      <w:rFonts w:ascii="Times New Roman" w:hAnsi="Times New Roman" w:cs="Times New Roman"/>
+      <w:sz w:val="24"/>
+      <w:szCs w:val="24"/>
     </w:rPr>
   </w:style>
 </w:styles>
@@ -3493,7 +5538,7 @@
 </file>
 
 <file path=customXml/itemProps1.xml><?xml version="1.0" encoding="utf-8"?>
-<ds:datastoreItem xmlns:ds="http://schemas.openxmlformats.org/officeDocument/2006/customXml" ds:itemID="{3F7FCF92-E0D9-48A4-A030-3FFC44D64610}">
+<ds:datastoreItem xmlns:ds="http://schemas.openxmlformats.org/officeDocument/2006/customXml" ds:itemID="{C7FB4FF6-CA32-43B9-9B25-3CBF2A5147F3}">
   <ds:schemaRefs>
     <ds:schemaRef ds:uri="http://schemas.openxmlformats.org/officeDocument/2006/bibliography"/>
   </ds:schemaRefs>

</xml_diff>